<commit_message>
- [RM] Packaged version 1.5.1 for the RockShop.
</commit_message>
<xml_diff>
--- a/com.centralaz.RoomManagement/Documentation/Room Management v1.5.0.docx
+++ b/com.centralaz.RoomManagement/Documentation/Room Management v1.5.0.docx
@@ -1,6 +1,6 @@
 
 <file path=word/document.xml><?xml version="1.0" encoding="utf-8"?>
-<w:document xmlns:wpc="http://schemas.microsoft.com/office/word/2010/wordprocessingCanvas" xmlns:cx="http://schemas.microsoft.com/office/drawing/2014/chartex" xmlns:cx1="http://schemas.microsoft.com/office/drawing/2015/9/8/chartex" xmlns:cx2="http://schemas.microsoft.com/office/drawing/2015/10/21/chartex" xmlns:cx3="http://schemas.microsoft.com/office/drawing/2016/5/9/chartex" xmlns:cx4="http://schemas.microsoft.com/office/drawing/2016/5/10/chartex" xmlns:cx5="http://schemas.microsoft.com/office/drawing/2016/5/11/chartex" xmlns:cx6="http://schemas.microsoft.com/office/drawing/2016/5/12/chartex" xmlns:cx7="http://schemas.microsoft.com/office/drawing/2016/5/13/chartex" xmlns:cx8="http://schemas.microsoft.com/office/drawing/2016/5/14/chartex" xmlns:mc="http://schemas.openxmlformats.org/markup-compatibility/2006" xmlns:aink="http://schemas.microsoft.com/office/drawing/2016/ink" xmlns:am3d="http://schemas.microsoft.com/office/drawing/2017/model3d" xmlns:o="urn:schemas-microsoft-com:office:office" xmlns:r="http://schemas.openxmlformats.org/officeDocument/2006/relationships" xmlns:m="http://schemas.openxmlformats.org/officeDocument/2006/math" xmlns:v="urn:schemas-microsoft-com:vml" xmlns:wp14="http://schemas.microsoft.com/office/word/2010/wordprocessingDrawing" xmlns:wp="http://schemas.openxmlformats.org/drawingml/2006/wordprocessingDrawing" xmlns:w10="urn:schemas-microsoft-com:office:word" xmlns:w="http://schemas.openxmlformats.org/wordprocessingml/2006/main" xmlns:w14="http://schemas.microsoft.com/office/word/2010/wordml" xmlns:w15="http://schemas.microsoft.com/office/word/2012/wordml" xmlns:w16cex="http://schemas.microsoft.com/office/word/2018/wordml/cex" xmlns:w16cid="http://schemas.microsoft.com/office/word/2016/wordml/cid" xmlns:w16="http://schemas.microsoft.com/office/word/2018/wordml" xmlns:w16se="http://schemas.microsoft.com/office/word/2015/wordml/symex" xmlns:wpg="http://schemas.microsoft.com/office/word/2010/wordprocessingGroup" xmlns:wpi="http://schemas.microsoft.com/office/word/2010/wordprocessingInk" xmlns:wne="http://schemas.microsoft.com/office/word/2006/wordml" xmlns:wps="http://schemas.microsoft.com/office/word/2010/wordprocessingShape" mc:Ignorable="w14 w15 w16se w16cid w16 w16cex wp14">
+<w:document xmlns:wpc="http://schemas.microsoft.com/office/word/2010/wordprocessingCanvas" xmlns:cx="http://schemas.microsoft.com/office/drawing/2014/chartex" xmlns:cx1="http://schemas.microsoft.com/office/drawing/2015/9/8/chartex" xmlns:cx2="http://schemas.microsoft.com/office/drawing/2015/10/21/chartex" xmlns:cx3="http://schemas.microsoft.com/office/drawing/2016/5/9/chartex" xmlns:cx4="http://schemas.microsoft.com/office/drawing/2016/5/10/chartex" xmlns:cx5="http://schemas.microsoft.com/office/drawing/2016/5/11/chartex" xmlns:cx6="http://schemas.microsoft.com/office/drawing/2016/5/12/chartex" xmlns:cx7="http://schemas.microsoft.com/office/drawing/2016/5/13/chartex" xmlns:cx8="http://schemas.microsoft.com/office/drawing/2016/5/14/chartex" xmlns:mc="http://schemas.openxmlformats.org/markup-compatibility/2006" xmlns:aink="http://schemas.microsoft.com/office/drawing/2016/ink" xmlns:am3d="http://schemas.microsoft.com/office/drawing/2017/model3d" xmlns:o="urn:schemas-microsoft-com:office:office" xmlns:r="http://schemas.openxmlformats.org/officeDocument/2006/relationships" xmlns:m="http://schemas.openxmlformats.org/officeDocument/2006/math" xmlns:v="urn:schemas-microsoft-com:vml" xmlns:wp14="http://schemas.microsoft.com/office/word/2010/wordprocessingDrawing" xmlns:wp="http://schemas.openxmlformats.org/drawingml/2006/wordprocessingDrawing" xmlns:w10="urn:schemas-microsoft-com:office:word" xmlns:w="http://schemas.openxmlformats.org/wordprocessingml/2006/main" xmlns:w14="http://schemas.microsoft.com/office/word/2010/wordml" xmlns:w15="http://schemas.microsoft.com/office/word/2012/wordml" xmlns:w16cid="http://schemas.microsoft.com/office/word/2016/wordml/cid" xmlns:w16se="http://schemas.microsoft.com/office/word/2015/wordml/symex" xmlns:wpg="http://schemas.microsoft.com/office/word/2010/wordprocessingGroup" xmlns:wpi="http://schemas.microsoft.com/office/word/2010/wordprocessingInk" xmlns:wne="http://schemas.microsoft.com/office/word/2006/wordml" xmlns:wps="http://schemas.microsoft.com/office/word/2010/wordprocessingShape" mc:Ignorable="w14 w15 w16se w16cid wp14">
   <w:body>
     <w:p>
       <w:pPr>
@@ -202,7 +202,15 @@
         <w:t>things</w:t>
       </w:r>
       <w:r>
-        <w:t xml:space="preserve"> for an event we tend to reserve two types of things: rooms and objects. In this </w:t>
+        <w:t xml:space="preserve"> for an </w:t>
+      </w:r>
+      <w:proofErr w:type="gramStart"/>
+      <w:r>
+        <w:t>event</w:t>
+      </w:r>
+      <w:proofErr w:type="gramEnd"/>
+      <w:r>
+        <w:t xml:space="preserve"> we tend to reserve two types of things: rooms and objects. In this </w:t>
       </w:r>
       <w:r>
         <w:t>plugin,</w:t>
@@ -503,7 +511,15 @@
         <w:t>Available Resources:</w:t>
       </w:r>
       <w:r>
-        <w:t xml:space="preserve"> If you have a specific time you’d like to have an event, this page allows you to find available locations or resources for it. For more information, see the </w:t>
+        <w:t xml:space="preserve"> If you have a specific </w:t>
+      </w:r>
+      <w:proofErr w:type="gramStart"/>
+      <w:r>
+        <w:t>time</w:t>
+      </w:r>
+      <w:proofErr w:type="gramEnd"/>
+      <w:r>
+        <w:t xml:space="preserve"> you’d like to have an event, this page allows you to find available locations or resources for it. For more information, see the </w:t>
       </w:r>
       <w:r>
         <w:rPr>
@@ -715,7 +731,15 @@
         <w:t xml:space="preserve">is </w:t>
       </w:r>
       <w:r>
-        <w:t>dropdown. You can configure which reports are selectable in the block settings, and add or modify the reports themselves on the Printable Reports page under Admin Tools.</w:t>
+        <w:t xml:space="preserve">dropdown. You can configure which reports are selectable in the block </w:t>
+      </w:r>
+      <w:proofErr w:type="gramStart"/>
+      <w:r>
+        <w:t>settings, and</w:t>
+      </w:r>
+      <w:proofErr w:type="gramEnd"/>
+      <w:r>
+        <w:t xml:space="preserve"> add or modify the reports themselves on the Printable Reports page under Admin Tools.</w:t>
       </w:r>
       <w:r>
         <w:t xml:space="preserve"> </w:t>
@@ -951,7 +975,15 @@
         <w:t>Status:</w:t>
       </w:r>
       <w:r>
-        <w:t xml:space="preserve"> The approval status of the request.  Unapproved reservations appear in warning-yellow.</w:t>
+        <w:t xml:space="preserve"> The approval status of the request.  Unapproved reservations appear in </w:t>
+      </w:r>
+      <w:proofErr w:type="gramStart"/>
+      <w:r>
+        <w:t>warning-yellow</w:t>
+      </w:r>
+      <w:proofErr w:type="gramEnd"/>
+      <w:r>
+        <w:t>.</w:t>
       </w:r>
     </w:p>
     <w:p>
@@ -1022,6 +1054,7 @@
         <w:rPr>
           <w:noProof/>
         </w:rPr>
+        <w:lastRenderedPageBreak/>
         <w:t xml:space="preserve"> </w:t>
       </w:r>
       <w:del w:id="0" w:author="Taylor Cavaletto" w:date="2020-02-13T10:40:00Z">
@@ -1071,6 +1104,7 @@
           <w:rPr>
             <w:noProof/>
           </w:rPr>
+          <w:lastRenderedPageBreak/>
           <w:drawing>
             <wp:inline distT="0" distB="0" distL="0" distR="0" wp14:anchorId="7D8791B5" wp14:editId="657DADF5">
               <wp:extent cx="5516149" cy="6883400"/>
@@ -1173,6 +1207,7 @@
           <w:rPr>
             <w:noProof/>
           </w:rPr>
+          <w:lastRenderedPageBreak/>
           <w:drawing>
             <wp:inline distT="0" distB="0" distL="0" distR="0" wp14:anchorId="0557988E" wp14:editId="64EC2C8A">
               <wp:extent cx="4728884" cy="7372350"/>
@@ -1532,16 +1567,49 @@
         </w:r>
         <w:r>
           <w:rPr>
+            <w:rPrChange w:id="6" w:author="mvhsdn@outlook.com" w:date="2020-02-14T19:46:00Z">
+              <w:rPr>
+                <w:b/>
+                <w:bCs/>
+              </w:rPr>
+            </w:rPrChange>
+          </w:rPr>
+          <w:t xml:space="preserve"> </w:t>
+        </w:r>
+      </w:ins>
+      <w:ins w:id="7" w:author="mvhsdn@outlook.com" w:date="2020-02-14T19:46:00Z">
+        <w:r>
+          <w:rPr>
+            <w:rPrChange w:id="8" w:author="mvhsdn@outlook.com" w:date="2020-02-14T19:46:00Z">
+              <w:rPr>
+                <w:b/>
+                <w:bCs/>
+              </w:rPr>
+            </w:rPrChange>
+          </w:rPr>
+          <w:t>(</w:t>
+        </w:r>
+      </w:ins>
+      <w:ins w:id="9" w:author="mvhsdn@outlook.com" w:date="2020-02-14T19:48:00Z">
+        <w:r>
+          <w:t>view mode)</w:t>
+        </w:r>
+      </w:ins>
+      <w:ins w:id="10" w:author="mvhsdn@outlook.com" w:date="2020-02-14T19:46:00Z">
+        <w:r>
+          <w:rPr>
             <w:b/>
             <w:bCs/>
           </w:rPr>
           <w:t xml:space="preserve"> </w:t>
         </w:r>
+      </w:ins>
+      <w:ins w:id="11" w:author="Taylor Cavaletto" w:date="2020-02-13T10:45:00Z">
         <w:r>
           <w:t xml:space="preserve">If you have an event tied to </w:t>
         </w:r>
       </w:ins>
-      <w:ins w:id="6" w:author="Taylor Cavaletto" w:date="2020-02-13T10:46:00Z">
+      <w:ins w:id="12" w:author="Taylor Cavaletto" w:date="2020-02-13T10:46:00Z">
         <w:r>
           <w:t>your reservation, it’ll show up here.</w:t>
         </w:r>
@@ -1728,7 +1796,6 @@
         <w:rPr>
           <w:noProof/>
         </w:rPr>
-        <w:lastRenderedPageBreak/>
         <w:t xml:space="preserve"> </w:t>
       </w:r>
       <w:r>
@@ -1840,7 +1907,7 @@
           <w:numId w:val="5"/>
         </w:numPr>
         <w:rPr>
-          <w:ins w:id="7" w:author="Taylor Cavaletto" w:date="2020-02-13T10:45:00Z"/>
+          <w:ins w:id="13" w:author="Taylor Cavaletto" w:date="2020-02-13T10:45:00Z"/>
         </w:rPr>
       </w:pPr>
       <w:r>
@@ -1882,7 +1949,7 @@
           <w:numId w:val="5"/>
         </w:numPr>
         <w:rPr>
-          <w:ins w:id="8" w:author="Taylor Cavaletto" w:date="2020-02-13T10:46:00Z"/>
+          <w:ins w:id="14" w:author="Taylor Cavaletto" w:date="2020-02-13T10:46:00Z"/>
         </w:rPr>
       </w:pPr>
       <w:r>
@@ -1903,10 +1970,10 @@
           <w:numId w:val="5"/>
         </w:numPr>
         <w:rPr>
-          <w:ins w:id="9" w:author="Taylor Cavaletto" w:date="2020-02-13T10:46:00Z"/>
-        </w:rPr>
-      </w:pPr>
-      <w:ins w:id="10" w:author="Taylor Cavaletto" w:date="2020-02-13T10:46:00Z">
+          <w:ins w:id="15" w:author="Taylor Cavaletto" w:date="2020-02-13T10:46:00Z"/>
+        </w:rPr>
+      </w:pPr>
+      <w:ins w:id="16" w:author="Taylor Cavaletto" w:date="2020-02-13T10:46:00Z">
         <w:r>
           <w:rPr>
             <w:b/>
@@ -1914,9 +1981,25 @@
           <w:t>Edit:</w:t>
         </w:r>
         <w:r>
-          <w:t xml:space="preserve"> Click this button to edit the reservation</w:t>
+          <w:t xml:space="preserve"> </w:t>
         </w:r>
       </w:ins>
+      <w:ins w:id="17" w:author="mvhsdn@outlook.com" w:date="2020-02-14T19:49:00Z">
+        <w:r>
+          <w:t>(</w:t>
+        </w:r>
+        <w:r>
+          <w:t>view mode)</w:t>
+        </w:r>
+        <w:r>
+          <w:t xml:space="preserve"> </w:t>
+        </w:r>
+      </w:ins>
+      <w:ins w:id="18" w:author="Taylor Cavaletto" w:date="2020-02-13T10:46:00Z">
+        <w:r>
+          <w:t>Click this button to edit the reservation</w:t>
+        </w:r>
+      </w:ins>
     </w:p>
     <w:p>
       <w:pPr>
@@ -1926,10 +2009,10 @@
           <w:numId w:val="5"/>
         </w:numPr>
         <w:rPr>
-          <w:ins w:id="11" w:author="Taylor Cavaletto" w:date="2020-02-13T10:48:00Z"/>
-        </w:rPr>
-      </w:pPr>
-      <w:ins w:id="12" w:author="Taylor Cavaletto" w:date="2020-02-13T10:46:00Z">
+          <w:ins w:id="19" w:author="Taylor Cavaletto" w:date="2020-02-13T10:48:00Z"/>
+        </w:rPr>
+      </w:pPr>
+      <w:ins w:id="20" w:author="Taylor Cavaletto" w:date="2020-02-13T10:46:00Z">
         <w:r>
           <w:rPr>
             <w:b/>
@@ -1937,10 +2020,26 @@
           <w:t>Add Event Link:</w:t>
         </w:r>
         <w:r>
-          <w:t xml:space="preserve"> If you want to tie </w:t>
+          <w:t xml:space="preserve"> </w:t>
         </w:r>
       </w:ins>
-      <w:ins w:id="13" w:author="Taylor Cavaletto" w:date="2020-02-13T10:47:00Z">
+      <w:ins w:id="21" w:author="mvhsdn@outlook.com" w:date="2020-02-14T19:49:00Z">
+        <w:r>
+          <w:t>(</w:t>
+        </w:r>
+        <w:r>
+          <w:t>view mode)</w:t>
+        </w:r>
+        <w:r>
+          <w:t xml:space="preserve"> </w:t>
+        </w:r>
+      </w:ins>
+      <w:ins w:id="22" w:author="Taylor Cavaletto" w:date="2020-02-13T10:46:00Z">
+        <w:r>
+          <w:t xml:space="preserve">If you want to tie </w:t>
+        </w:r>
+      </w:ins>
+      <w:ins w:id="23" w:author="Taylor Cavaletto" w:date="2020-02-13T10:47:00Z">
         <w:r>
           <w:t xml:space="preserve">your reservation to an event, click this button to start the process. For further information see the </w:t>
         </w:r>
@@ -1964,10 +2063,10 @@
           <w:numId w:val="5"/>
         </w:numPr>
         <w:rPr>
-          <w:ins w:id="14" w:author="Taylor Cavaletto" w:date="2020-02-13T10:49:00Z"/>
-        </w:rPr>
-      </w:pPr>
-      <w:ins w:id="15" w:author="Taylor Cavaletto" w:date="2020-02-13T10:48:00Z">
+          <w:ins w:id="24" w:author="Taylor Cavaletto" w:date="2020-02-13T10:49:00Z"/>
+        </w:rPr>
+      </w:pPr>
+      <w:ins w:id="25" w:author="Taylor Cavaletto" w:date="2020-02-13T10:48:00Z">
         <w:r>
           <w:rPr>
             <w:b/>
@@ -1975,10 +2074,26 @@
           <w:t>Delete:</w:t>
         </w:r>
         <w:r>
-          <w:t xml:space="preserve"> Click this to d</w:t>
+          <w:t xml:space="preserve"> </w:t>
         </w:r>
       </w:ins>
-      <w:ins w:id="16" w:author="Taylor Cavaletto" w:date="2020-02-13T10:49:00Z">
+      <w:ins w:id="26" w:author="mvhsdn@outlook.com" w:date="2020-02-14T19:49:00Z">
+        <w:r>
+          <w:t>(</w:t>
+        </w:r>
+        <w:r>
+          <w:t>view mode)</w:t>
+        </w:r>
+        <w:r>
+          <w:t xml:space="preserve"> </w:t>
+        </w:r>
+      </w:ins>
+      <w:ins w:id="27" w:author="Taylor Cavaletto" w:date="2020-02-13T10:48:00Z">
+        <w:r>
+          <w:t>Click this to d</w:t>
+        </w:r>
+      </w:ins>
+      <w:ins w:id="28" w:author="Taylor Cavaletto" w:date="2020-02-13T10:49:00Z">
         <w:r>
           <w:t>elete the reservation</w:t>
         </w:r>
@@ -1992,7 +2107,7 @@
           <w:numId w:val="5"/>
         </w:numPr>
       </w:pPr>
-      <w:ins w:id="17" w:author="Taylor Cavaletto" w:date="2020-02-13T10:49:00Z">
+      <w:ins w:id="29" w:author="Taylor Cavaletto" w:date="2020-02-13T10:49:00Z">
         <w:r>
           <w:rPr>
             <w:b/>
@@ -2000,10 +2115,26 @@
           <w:t>Approval Buttons:</w:t>
         </w:r>
         <w:r>
-          <w:t xml:space="preserve"> As of 1.5.0, approval buttons are now o</w:t>
+          <w:t xml:space="preserve"> </w:t>
         </w:r>
       </w:ins>
-      <w:ins w:id="18" w:author="Taylor Cavaletto" w:date="2020-02-13T10:50:00Z">
+      <w:ins w:id="30" w:author="mvhsdn@outlook.com" w:date="2020-02-14T19:49:00Z">
+        <w:r>
+          <w:t>(</w:t>
+        </w:r>
+        <w:r>
+          <w:t>view mode)</w:t>
+        </w:r>
+        <w:r>
+          <w:t xml:space="preserve"> </w:t>
+        </w:r>
+      </w:ins>
+      <w:ins w:id="31" w:author="Taylor Cavaletto" w:date="2020-02-13T10:49:00Z">
+        <w:r>
+          <w:t>As of 1.5.0, approval buttons are now o</w:t>
+        </w:r>
+      </w:ins>
+      <w:ins w:id="32" w:author="Taylor Cavaletto" w:date="2020-02-13T10:50:00Z">
         <w:r>
           <w:t xml:space="preserve">n the view mode to improve efficiency. When a reservation has a </w:t>
         </w:r>
@@ -2018,7 +2149,7 @@
           <w:t xml:space="preserve"> status, Approve and Deny buttons will be available for the Final Approval Group. At any </w:t>
         </w:r>
       </w:ins>
-      <w:ins w:id="19" w:author="Taylor Cavaletto" w:date="2020-02-13T10:51:00Z">
+      <w:ins w:id="33" w:author="Taylor Cavaletto" w:date="2020-02-13T10:51:00Z">
         <w:r>
           <w:t xml:space="preserve">point, the </w:t>
         </w:r>
@@ -2062,7 +2193,21 @@
         <w:t>:</w:t>
       </w:r>
       <w:r>
-        <w:t xml:space="preserve"> This button will create a duplicate of the reservation for you to edit.</w:t>
+        <w:t xml:space="preserve"> </w:t>
+      </w:r>
+      <w:ins w:id="34" w:author="mvhsdn@outlook.com" w:date="2020-02-14T19:49:00Z">
+        <w:r>
+          <w:t>(</w:t>
+        </w:r>
+        <w:r>
+          <w:t>view mode)</w:t>
+        </w:r>
+        <w:r>
+          <w:t xml:space="preserve"> </w:t>
+        </w:r>
+      </w:ins>
+      <w:r>
+        <w:t>This button will create a duplicate of the reservation for you to edit.</w:t>
       </w:r>
     </w:p>
     <w:p>
@@ -2080,7 +2225,21 @@
         <w:t>Change History:</w:t>
       </w:r>
       <w:r>
-        <w:t xml:space="preserve"> Listed here are any changes made to the reservation since it was created. </w:t>
+        <w:t xml:space="preserve"> </w:t>
+      </w:r>
+      <w:ins w:id="35" w:author="mvhsdn@outlook.com" w:date="2020-02-14T19:49:00Z">
+        <w:r>
+          <w:t>(</w:t>
+        </w:r>
+        <w:r>
+          <w:t>view mode)</w:t>
+        </w:r>
+        <w:r>
+          <w:t xml:space="preserve"> </w:t>
+        </w:r>
+      </w:ins>
+      <w:r>
+        <w:t xml:space="preserve">Listed here are any changes made to the reservation since it was created. </w:t>
       </w:r>
     </w:p>
     <w:p>
@@ -2105,7 +2264,11 @@
         <w:t xml:space="preserve"> </w:t>
       </w:r>
       <w:r>
-        <w:t>reservation, grayed-out items typically indicate the location is already reserved – either directly or indirectly.  For example, if an entire campus has already been reserved, all the buildings and rooms under that campus will be grayed-out.  In this case, selecting a room will provide a message indicating where the reservation conflict exists.</w:t>
+        <w:t xml:space="preserve">reservation, grayed-out items typically indicate the location is already reserved – either directly or indirectly.  For example, if an entire campus has already been </w:t>
+      </w:r>
+      <w:r>
+        <w:lastRenderedPageBreak/>
+        <w:t>reserved, all the buildings and rooms under that campus will be grayed-out.  In this case, selecting a room will provide a message indicating where the reservation conflict exists.</w:t>
       </w:r>
     </w:p>
     <w:p>
@@ -2113,7 +2276,6 @@
         <w:rPr>
           <w:noProof/>
         </w:rPr>
-        <w:lastRenderedPageBreak/>
         <w:t xml:space="preserve"> </w:t>
       </w:r>
       <w:r>
@@ -2242,14 +2404,14 @@
     <w:p>
       <w:pPr>
         <w:rPr>
-          <w:ins w:id="20" w:author="Taylor Cavaletto" w:date="2020-02-13T11:48:00Z"/>
+          <w:ins w:id="36" w:author="Taylor Cavaletto" w:date="2020-02-13T11:48:00Z"/>
           <w:rFonts w:asciiTheme="majorHAnsi" w:eastAsiaTheme="majorEastAsia" w:hAnsiTheme="majorHAnsi" w:cstheme="majorBidi"/>
           <w:color w:val="1F4D78" w:themeColor="accent1" w:themeShade="7F"/>
           <w:sz w:val="24"/>
           <w:szCs w:val="24"/>
         </w:rPr>
       </w:pPr>
-      <w:ins w:id="21" w:author="Taylor Cavaletto" w:date="2020-02-13T11:48:00Z">
+      <w:ins w:id="37" w:author="Taylor Cavaletto" w:date="2020-02-13T11:48:00Z">
         <w:r>
           <w:br w:type="page"/>
         </w:r>
@@ -2259,10 +2421,10 @@
       <w:pPr>
         <w:pStyle w:val="Heading3"/>
         <w:rPr>
-          <w:ins w:id="22" w:author="Taylor Cavaletto" w:date="2020-02-13T10:54:00Z"/>
-        </w:rPr>
-      </w:pPr>
-      <w:ins w:id="23" w:author="Taylor Cavaletto" w:date="2020-02-13T10:54:00Z">
+          <w:ins w:id="38" w:author="Taylor Cavaletto" w:date="2020-02-13T10:54:00Z"/>
+        </w:rPr>
+      </w:pPr>
+      <w:ins w:id="39" w:author="Taylor Cavaletto" w:date="2020-02-13T10:54:00Z">
         <w:r>
           <w:lastRenderedPageBreak/>
           <w:t>Linking Events</w:t>
@@ -2272,45 +2434,53 @@
     <w:p>
       <w:pPr>
         <w:rPr>
-          <w:ins w:id="24" w:author="Taylor Cavaletto" w:date="2020-02-13T11:47:00Z"/>
-        </w:rPr>
-      </w:pPr>
-      <w:ins w:id="25" w:author="Taylor Cavaletto" w:date="2020-02-13T10:54:00Z">
+          <w:ins w:id="40" w:author="Taylor Cavaletto" w:date="2020-02-13T11:47:00Z"/>
+        </w:rPr>
+      </w:pPr>
+      <w:ins w:id="41" w:author="Taylor Cavaletto" w:date="2020-02-13T10:54:00Z">
         <w:r>
           <w:t xml:space="preserve">In 1.5.0, you now </w:t>
         </w:r>
       </w:ins>
-      <w:ins w:id="26" w:author="Taylor Cavaletto" w:date="2020-02-13T11:16:00Z">
+      <w:ins w:id="42" w:author="Taylor Cavaletto" w:date="2020-02-13T11:16:00Z">
         <w:r>
           <w:t>can</w:t>
         </w:r>
       </w:ins>
-      <w:ins w:id="27" w:author="Taylor Cavaletto" w:date="2020-02-13T10:54:00Z">
+      <w:ins w:id="43" w:author="Taylor Cavaletto" w:date="2020-02-13T10:54:00Z">
         <w:r>
           <w:t xml:space="preserve"> link events to your rese</w:t>
         </w:r>
       </w:ins>
-      <w:ins w:id="28" w:author="Taylor Cavaletto" w:date="2020-02-13T10:55:00Z">
+      <w:ins w:id="44" w:author="Taylor Cavaletto" w:date="2020-02-13T10:55:00Z">
         <w:r>
           <w:t xml:space="preserve">rvations. </w:t>
         </w:r>
       </w:ins>
-      <w:ins w:id="29" w:author="Taylor Cavaletto" w:date="2020-02-13T10:56:00Z">
-        <w:r>
-          <w:t xml:space="preserve">By default you can only link to existing event items, but you can change that in the block settings. We’ll be walking through </w:t>
+      <w:ins w:id="45" w:author="Taylor Cavaletto" w:date="2020-02-13T10:56:00Z">
+        <w:r>
+          <w:t xml:space="preserve">By </w:t>
+        </w:r>
+        <w:proofErr w:type="gramStart"/>
+        <w:r>
+          <w:t>default</w:t>
+        </w:r>
+        <w:proofErr w:type="gramEnd"/>
+        <w:r>
+          <w:t xml:space="preserve"> you can only link to existing event items, but you can change that in the block settings. We’ll be walking through </w:t>
         </w:r>
       </w:ins>
-      <w:ins w:id="30" w:author="Taylor Cavaletto" w:date="2020-02-13T10:57:00Z">
+      <w:ins w:id="46" w:author="Taylor Cavaletto" w:date="2020-02-13T10:57:00Z">
         <w:r>
           <w:t xml:space="preserve">creating our own event item. After clicking the ‘Add Event Link’ button, you’ll be taken to </w:t>
         </w:r>
       </w:ins>
-      <w:ins w:id="31" w:author="Taylor Cavaletto" w:date="2020-02-13T11:47:00Z">
+      <w:ins w:id="47" w:author="Taylor Cavaletto" w:date="2020-02-13T11:47:00Z">
         <w:r>
           <w:t xml:space="preserve">the page below to fill out Event Item information. This will auto populate with the reservation </w:t>
         </w:r>
       </w:ins>
-      <w:ins w:id="32" w:author="Taylor Cavaletto" w:date="2020-02-13T11:48:00Z">
+      <w:ins w:id="48" w:author="Taylor Cavaletto" w:date="2020-02-13T11:48:00Z">
         <w:r>
           <w:t>name, and photo if one exists.</w:t>
         </w:r>
@@ -2319,10 +2489,10 @@
     <w:p>
       <w:pPr>
         <w:rPr>
-          <w:ins w:id="33" w:author="Taylor Cavaletto" w:date="2020-02-13T11:48:00Z"/>
-        </w:rPr>
-      </w:pPr>
-      <w:ins w:id="34" w:author="Taylor Cavaletto" w:date="2020-02-13T11:47:00Z">
+          <w:ins w:id="49" w:author="Taylor Cavaletto" w:date="2020-02-13T11:48:00Z"/>
+        </w:rPr>
+      </w:pPr>
+      <w:ins w:id="50" w:author="Taylor Cavaletto" w:date="2020-02-13T11:47:00Z">
         <w:r>
           <w:rPr>
             <w:noProof/>
@@ -2368,23 +2538,28 @@
     <w:p>
       <w:pPr>
         <w:rPr>
-          <w:ins w:id="35" w:author="Taylor Cavaletto" w:date="2020-02-13T11:50:00Z"/>
-        </w:rPr>
-      </w:pPr>
-    </w:p>
-    <w:p>
-      <w:pPr>
-        <w:rPr>
-          <w:ins w:id="36" w:author="Taylor Cavaletto" w:date="2020-02-13T11:50:00Z"/>
-        </w:rPr>
-      </w:pPr>
-      <w:ins w:id="37" w:author="Taylor Cavaletto" w:date="2020-02-13T11:48:00Z">
+          <w:ins w:id="51" w:author="Taylor Cavaletto" w:date="2020-02-13T11:50:00Z"/>
+        </w:rPr>
+      </w:pPr>
+    </w:p>
+    <w:p>
+      <w:pPr>
+        <w:rPr>
+          <w:ins w:id="52" w:author="Taylor Cavaletto" w:date="2020-02-13T11:50:00Z"/>
+        </w:rPr>
+      </w:pPr>
+      <w:proofErr w:type="gramStart"/>
+      <w:ins w:id="53" w:author="Taylor Cavaletto" w:date="2020-02-13T11:48:00Z">
         <w:r>
           <w:lastRenderedPageBreak/>
-          <w:t xml:space="preserve">Next you’ll be taken to the Event Item Occurrence screen. This </w:t>
+          <w:t>Next</w:t>
+        </w:r>
+        <w:proofErr w:type="gramEnd"/>
+        <w:r>
+          <w:t xml:space="preserve"> you’ll be taken to the Event Item Occurrence screen. This </w:t>
         </w:r>
       </w:ins>
-      <w:ins w:id="38" w:author="Taylor Cavaletto" w:date="2020-02-13T11:49:00Z">
+      <w:ins w:id="54" w:author="Taylor Cavaletto" w:date="2020-02-13T11:49:00Z">
         <w:r>
           <w:t>will auto populate the schedule and campus of the occurrence with the reservation’s values:</w:t>
         </w:r>
@@ -2393,10 +2568,10 @@
     <w:p>
       <w:pPr>
         <w:rPr>
-          <w:ins w:id="39" w:author="Taylor Cavaletto" w:date="2020-02-13T11:49:00Z"/>
-        </w:rPr>
-      </w:pPr>
-      <w:ins w:id="40" w:author="Taylor Cavaletto" w:date="2020-02-13T11:50:00Z">
+          <w:ins w:id="55" w:author="Taylor Cavaletto" w:date="2020-02-13T11:49:00Z"/>
+        </w:rPr>
+      </w:pPr>
+      <w:ins w:id="56" w:author="Taylor Cavaletto" w:date="2020-02-13T11:50:00Z">
         <w:r>
           <w:rPr>
             <w:noProof/>
@@ -2442,10 +2617,10 @@
     <w:p>
       <w:pPr>
         <w:rPr>
-          <w:ins w:id="41" w:author="Taylor Cavaletto" w:date="2020-02-13T11:50:00Z"/>
-        </w:rPr>
-      </w:pPr>
-      <w:ins w:id="42" w:author="Taylor Cavaletto" w:date="2020-02-13T11:50:00Z">
+          <w:ins w:id="57" w:author="Taylor Cavaletto" w:date="2020-02-13T11:50:00Z"/>
+        </w:rPr>
+      </w:pPr>
+      <w:ins w:id="58" w:author="Taylor Cavaletto" w:date="2020-02-13T11:50:00Z">
         <w:r>
           <w:t>Then you’ll see a summary of the event you’re about to create:</w:t>
         </w:r>
@@ -2454,10 +2629,10 @@
     <w:p>
       <w:pPr>
         <w:rPr>
-          <w:ins w:id="43" w:author="Taylor Cavaletto" w:date="2020-02-13T11:50:00Z"/>
-        </w:rPr>
-      </w:pPr>
-      <w:ins w:id="44" w:author="Taylor Cavaletto" w:date="2020-02-13T11:50:00Z">
+          <w:ins w:id="59" w:author="Taylor Cavaletto" w:date="2020-02-13T11:50:00Z"/>
+        </w:rPr>
+      </w:pPr>
+      <w:ins w:id="60" w:author="Taylor Cavaletto" w:date="2020-02-13T11:50:00Z">
         <w:r>
           <w:rPr>
             <w:noProof/>
@@ -2503,10 +2678,10 @@
     <w:p>
       <w:pPr>
         <w:rPr>
-          <w:ins w:id="45" w:author="Taylor Cavaletto" w:date="2020-02-13T11:51:00Z"/>
-        </w:rPr>
-      </w:pPr>
-      <w:ins w:id="46" w:author="Taylor Cavaletto" w:date="2020-02-13T11:51:00Z">
+          <w:ins w:id="61" w:author="Taylor Cavaletto" w:date="2020-02-13T11:51:00Z"/>
+        </w:rPr>
+      </w:pPr>
+      <w:ins w:id="62" w:author="Taylor Cavaletto" w:date="2020-02-13T11:51:00Z">
         <w:r>
           <w:t>And finally links to the newly created items:</w:t>
         </w:r>
@@ -2515,10 +2690,10 @@
     <w:p>
       <w:pPr>
         <w:rPr>
-          <w:ins w:id="47" w:author="Taylor Cavaletto" w:date="2020-02-13T11:51:00Z"/>
-        </w:rPr>
-      </w:pPr>
-      <w:ins w:id="48" w:author="Taylor Cavaletto" w:date="2020-02-13T11:51:00Z">
+          <w:ins w:id="63" w:author="Taylor Cavaletto" w:date="2020-02-13T11:51:00Z"/>
+        </w:rPr>
+      </w:pPr>
+      <w:ins w:id="64" w:author="Taylor Cavaletto" w:date="2020-02-13T11:51:00Z">
         <w:r>
           <w:rPr>
             <w:noProof/>
@@ -2564,40 +2739,39 @@
     <w:p>
       <w:pPr>
         <w:rPr>
-          <w:ins w:id="49" w:author="Taylor Cavaletto" w:date="2020-02-13T11:52:00Z"/>
-        </w:rPr>
-      </w:pPr>
-    </w:p>
-    <w:p>
-      <w:pPr>
-        <w:rPr>
-          <w:ins w:id="50" w:author="Taylor Cavaletto" w:date="2020-02-13T11:52:00Z"/>
-        </w:rPr>
-      </w:pPr>
-    </w:p>
-    <w:p>
-      <w:pPr>
-        <w:rPr>
-          <w:ins w:id="51" w:author="Taylor Cavaletto" w:date="2020-02-13T11:52:00Z"/>
-        </w:rPr>
-      </w:pPr>
-    </w:p>
-    <w:p>
-      <w:pPr>
-        <w:rPr>
-          <w:ins w:id="52" w:author="Taylor Cavaletto" w:date="2020-02-13T11:52:00Z"/>
-        </w:rPr>
-      </w:pPr>
-    </w:p>
-    <w:p>
-      <w:pPr>
-        <w:rPr>
-          <w:ins w:id="53" w:author="Taylor Cavaletto" w:date="2020-02-13T11:51:00Z"/>
-        </w:rPr>
-      </w:pPr>
-      <w:ins w:id="54" w:author="Taylor Cavaletto" w:date="2020-02-13T11:51:00Z">
-        <w:r>
-          <w:lastRenderedPageBreak/>
+          <w:ins w:id="65" w:author="Taylor Cavaletto" w:date="2020-02-13T11:52:00Z"/>
+        </w:rPr>
+      </w:pPr>
+    </w:p>
+    <w:p>
+      <w:pPr>
+        <w:rPr>
+          <w:ins w:id="66" w:author="Taylor Cavaletto" w:date="2020-02-13T11:52:00Z"/>
+        </w:rPr>
+      </w:pPr>
+    </w:p>
+    <w:p>
+      <w:pPr>
+        <w:rPr>
+          <w:ins w:id="67" w:author="Taylor Cavaletto" w:date="2020-02-13T11:52:00Z"/>
+        </w:rPr>
+      </w:pPr>
+    </w:p>
+    <w:p>
+      <w:pPr>
+        <w:rPr>
+          <w:ins w:id="68" w:author="Taylor Cavaletto" w:date="2020-02-13T11:52:00Z"/>
+        </w:rPr>
+      </w:pPr>
+    </w:p>
+    <w:p>
+      <w:pPr>
+        <w:rPr>
+          <w:ins w:id="69" w:author="Taylor Cavaletto" w:date="2020-02-13T11:51:00Z"/>
+        </w:rPr>
+      </w:pPr>
+      <w:ins w:id="70" w:author="Taylor Cavaletto" w:date="2020-02-13T11:51:00Z">
+        <w:r>
           <w:t>When viewing Event Details, you’ll be able to see a list of reservations tied to the occurrences:</w:t>
         </w:r>
       </w:ins>
@@ -2605,10 +2779,10 @@
     <w:p>
       <w:pPr>
         <w:rPr>
-          <w:ins w:id="55" w:author="Taylor Cavaletto" w:date="2020-02-13T11:52:00Z"/>
-        </w:rPr>
-      </w:pPr>
-      <w:ins w:id="56" w:author="Taylor Cavaletto" w:date="2020-02-13T11:52:00Z">
+          <w:ins w:id="71" w:author="Taylor Cavaletto" w:date="2020-02-13T11:52:00Z"/>
+        </w:rPr>
+      </w:pPr>
+      <w:ins w:id="72" w:author="Taylor Cavaletto" w:date="2020-02-13T11:52:00Z">
         <w:r>
           <w:rPr>
             <w:noProof/>
@@ -2654,10 +2828,10 @@
     <w:p>
       <w:pPr>
         <w:rPr>
-          <w:ins w:id="57" w:author="Taylor Cavaletto" w:date="2020-02-13T11:52:00Z"/>
-        </w:rPr>
-      </w:pPr>
-      <w:ins w:id="58" w:author="Taylor Cavaletto" w:date="2020-02-13T11:52:00Z">
+          <w:ins w:id="73" w:author="Taylor Cavaletto" w:date="2020-02-13T11:52:00Z"/>
+        </w:rPr>
+      </w:pPr>
+      <w:ins w:id="74" w:author="Taylor Cavaletto" w:date="2020-02-13T11:52:00Z">
         <w:r>
           <w:t>As well as see further details on the Occurrence Detail page:</w:t>
         </w:r>
@@ -2666,21 +2840,16 @@
     <w:p>
       <w:pPr>
         <w:rPr>
-          <w:ins w:id="59" w:author="Taylor Cavaletto" w:date="2020-02-13T10:54:00Z"/>
-          <w:rPrChange w:id="60" w:author="Taylor Cavaletto" w:date="2020-02-13T10:54:00Z">
-            <w:rPr>
-              <w:ins w:id="61" w:author="Taylor Cavaletto" w:date="2020-02-13T10:54:00Z"/>
-            </w:rPr>
-          </w:rPrChange>
-        </w:rPr>
-        <w:pPrChange w:id="62" w:author="Taylor Cavaletto" w:date="2020-02-13T10:54:00Z">
+          <w:ins w:id="75" w:author="Taylor Cavaletto" w:date="2020-02-13T10:54:00Z"/>
+        </w:rPr>
+        <w:pPrChange w:id="76" w:author="Taylor Cavaletto" w:date="2020-02-13T10:54:00Z">
           <w:pPr>
             <w:pStyle w:val="Heading2"/>
             <w:pageBreakBefore/>
           </w:pPr>
         </w:pPrChange>
       </w:pPr>
-      <w:ins w:id="63" w:author="Taylor Cavaletto" w:date="2020-02-13T11:53:00Z">
+      <w:ins w:id="77" w:author="Taylor Cavaletto" w:date="2020-02-13T11:53:00Z">
         <w:r>
           <w:rPr>
             <w:noProof/>
@@ -2722,8 +2891,6 @@
           </w:drawing>
         </w:r>
       </w:ins>
-      <w:bookmarkStart w:id="64" w:name="_GoBack"/>
-      <w:bookmarkEnd w:id="64"/>
     </w:p>
     <w:p>
       <w:pPr>
@@ -3269,7 +3436,15 @@
         <w:t xml:space="preserve">Campus: </w:t>
       </w:r>
       <w:r>
-        <w:t>If this resource is on a particular campus, specify the campus here.</w:t>
+        <w:t xml:space="preserve">If this resource is on a </w:t>
+      </w:r>
+      <w:proofErr w:type="gramStart"/>
+      <w:r>
+        <w:t>particular campus</w:t>
+      </w:r>
+      <w:proofErr w:type="gramEnd"/>
+      <w:r>
+        <w:t>, specify the campus here.</w:t>
       </w:r>
     </w:p>
     <w:p>
@@ -3557,7 +3732,7 @@
         <w:lastRenderedPageBreak/>
         <w:t xml:space="preserve"> </w:t>
       </w:r>
-      <w:del w:id="65" w:author="Taylor Cavaletto" w:date="2020-02-13T11:02:00Z">
+      <w:del w:id="78" w:author="Taylor Cavaletto" w:date="2020-02-13T11:02:00Z">
         <w:r>
           <w:rPr>
             <w:noProof/>
@@ -3599,11 +3774,12 @@
           </w:drawing>
         </w:r>
       </w:del>
-      <w:ins w:id="66" w:author="Taylor Cavaletto" w:date="2020-02-13T11:02:00Z">
+      <w:ins w:id="79" w:author="Taylor Cavaletto" w:date="2020-02-13T11:02:00Z">
         <w:r>
           <w:rPr>
             <w:noProof/>
           </w:rPr>
+          <w:lastRenderedPageBreak/>
           <w:drawing>
             <wp:inline distT="0" distB="0" distL="0" distR="0" wp14:anchorId="18062AF4" wp14:editId="3FAA9EFE">
               <wp:extent cx="5297170" cy="8229600"/>
@@ -3706,7 +3882,21 @@
         <w:rPr>
           <w:b/>
         </w:rPr>
-        <w:t>Icon Css Class:</w:t>
+        <w:t xml:space="preserve">Icon </w:t>
+      </w:r>
+      <w:proofErr w:type="spellStart"/>
+      <w:r>
+        <w:rPr>
+          <w:b/>
+        </w:rPr>
+        <w:t>Css</w:t>
+      </w:r>
+      <w:proofErr w:type="spellEnd"/>
+      <w:r>
+        <w:rPr>
+          <w:b/>
+        </w:rPr>
+        <w:t xml:space="preserve"> Class:</w:t>
       </w:r>
       <w:r>
         <w:t xml:space="preserve"> The Font Awesome icon representing this Reservation Type</w:t>
@@ -3807,11 +3997,11 @@
           <w:numId w:val="9"/>
         </w:numPr>
         <w:rPr>
-          <w:moveTo w:id="67" w:author="Taylor Cavaletto" w:date="2020-02-13T11:03:00Z"/>
-        </w:rPr>
-      </w:pPr>
-      <w:moveToRangeStart w:id="68" w:author="Taylor Cavaletto" w:date="2020-02-13T11:03:00Z" w:name="move32484224"/>
-      <w:moveTo w:id="69" w:author="Taylor Cavaletto" w:date="2020-02-13T11:03:00Z">
+          <w:moveTo w:id="80" w:author="Taylor Cavaletto" w:date="2020-02-13T11:03:00Z"/>
+        </w:rPr>
+      </w:pPr>
+      <w:moveToRangeStart w:id="81" w:author="Taylor Cavaletto" w:date="2020-02-13T11:03:00Z" w:name="move32484224"/>
+      <w:moveTo w:id="82" w:author="Taylor Cavaletto" w:date="2020-02-13T11:03:00Z">
         <w:r>
           <w:rPr>
             <w:b/>
@@ -3831,12 +4021,12 @@
           <w:numId w:val="9"/>
         </w:numPr>
         <w:rPr>
-          <w:moveTo w:id="70" w:author="Taylor Cavaletto" w:date="2020-02-13T11:03:00Z"/>
-        </w:rPr>
-      </w:pPr>
-      <w:moveToRangeStart w:id="71" w:author="Taylor Cavaletto" w:date="2020-02-13T11:03:00Z" w:name="move32484234"/>
-      <w:moveToRangeEnd w:id="68"/>
-      <w:moveTo w:id="72" w:author="Taylor Cavaletto" w:date="2020-02-13T11:03:00Z">
+          <w:moveTo w:id="83" w:author="Taylor Cavaletto" w:date="2020-02-13T11:03:00Z"/>
+        </w:rPr>
+      </w:pPr>
+      <w:moveToRangeStart w:id="84" w:author="Taylor Cavaletto" w:date="2020-02-13T11:03:00Z" w:name="move32484234"/>
+      <w:moveToRangeEnd w:id="81"/>
+      <w:moveTo w:id="85" w:author="Taylor Cavaletto" w:date="2020-02-13T11:03:00Z">
         <w:r>
           <w:rPr>
             <w:b/>
@@ -3849,11 +4039,16 @@
         <w:r>
           <w:t xml:space="preserve">If you wish to default to a </w:t>
         </w:r>
+        <w:proofErr w:type="gramStart"/>
         <w:r>
           <w:t xml:space="preserve">particular </w:t>
         </w:r>
         <w:r>
-          <w:t>setup and cleanup time, you can supply a value here. (empty or -1 indicates no default value)</w:t>
+          <w:t>setup</w:t>
+        </w:r>
+        <w:proofErr w:type="gramEnd"/>
+        <w:r>
+          <w:t xml:space="preserve"> and cleanup time, you can supply a value here. (empty or -1 indicates no default value)</w:t>
         </w:r>
         <w:r>
           <w:t>.</w:t>
@@ -3868,12 +4063,12 @@
           <w:numId w:val="9"/>
         </w:numPr>
         <w:rPr>
-          <w:moveTo w:id="73" w:author="Taylor Cavaletto" w:date="2020-02-13T11:03:00Z"/>
-        </w:rPr>
-      </w:pPr>
-      <w:moveToRangeStart w:id="74" w:author="Taylor Cavaletto" w:date="2020-02-13T11:03:00Z" w:name="move32484245"/>
-      <w:moveToRangeEnd w:id="71"/>
-      <w:moveTo w:id="75" w:author="Taylor Cavaletto" w:date="2020-02-13T11:03:00Z">
+          <w:moveTo w:id="86" w:author="Taylor Cavaletto" w:date="2020-02-13T11:03:00Z"/>
+        </w:rPr>
+      </w:pPr>
+      <w:moveToRangeStart w:id="87" w:author="Taylor Cavaletto" w:date="2020-02-13T11:03:00Z" w:name="move32484245"/>
+      <w:moveToRangeEnd w:id="84"/>
+      <w:moveTo w:id="88" w:author="Taylor Cavaletto" w:date="2020-02-13T11:03:00Z">
         <w:r>
           <w:rPr>
             <w:b/>
@@ -3885,7 +4080,7 @@
         </w:r>
       </w:moveTo>
     </w:p>
-    <w:moveToRangeEnd w:id="74"/>
+    <w:moveToRangeEnd w:id="87"/>
     <w:p>
       <w:pPr>
         <w:pStyle w:val="ListParagraph"/>
@@ -3894,10 +4089,10 @@
           <w:numId w:val="9"/>
         </w:numPr>
         <w:rPr>
-          <w:ins w:id="76" w:author="Taylor Cavaletto" w:date="2020-02-13T11:08:00Z"/>
-        </w:rPr>
-      </w:pPr>
-      <w:ins w:id="77" w:author="Taylor Cavaletto" w:date="2020-02-13T11:03:00Z">
+          <w:ins w:id="89" w:author="Taylor Cavaletto" w:date="2020-02-13T11:08:00Z"/>
+        </w:rPr>
+      </w:pPr>
+      <w:ins w:id="90" w:author="Taylor Cavaletto" w:date="2020-02-13T11:03:00Z">
         <w:r>
           <w:rPr>
             <w:b/>
@@ -3906,39 +4101,55 @@
           <w:t>Is Reservation B</w:t>
         </w:r>
       </w:ins>
-      <w:ins w:id="78" w:author="Taylor Cavaletto" w:date="2020-02-13T11:04:00Z">
+      <w:ins w:id="91" w:author="Taylor Cavaletto" w:date="2020-02-13T11:04:00Z">
         <w:r>
           <w:rPr>
             <w:b/>
             <w:bCs/>
           </w:rPr>
-          <w:t xml:space="preserve">ooked On Approval: </w:t>
+          <w:t xml:space="preserve">ooked </w:t>
+        </w:r>
+        <w:proofErr w:type="gramStart"/>
+        <w:r>
+          <w:rPr>
+            <w:b/>
+            <w:bCs/>
+          </w:rPr>
+          <w:t>On</w:t>
+        </w:r>
+        <w:proofErr w:type="gramEnd"/>
+        <w:r>
+          <w:rPr>
+            <w:b/>
+            <w:bCs/>
+          </w:rPr>
+          <w:t xml:space="preserve"> Approval: </w:t>
         </w:r>
         <w:r>
           <w:t>Normally, locations and resources are blocked out from being reserved by other reservations as soon as one is created, and held on to until the reservation is denied. This is a first-come-first-serve</w:t>
         </w:r>
       </w:ins>
-      <w:ins w:id="79" w:author="Taylor Cavaletto" w:date="2020-02-13T11:06:00Z">
+      <w:ins w:id="92" w:author="Taylor Cavaletto" w:date="2020-02-13T11:06:00Z">
         <w:r>
           <w:t xml:space="preserve"> system, so we added a new </w:t>
         </w:r>
       </w:ins>
-      <w:ins w:id="80" w:author="Taylor Cavaletto" w:date="2020-02-13T11:07:00Z">
+      <w:ins w:id="93" w:author="Taylor Cavaletto" w:date="2020-02-13T11:07:00Z">
         <w:r>
           <w:t xml:space="preserve">feature that only reserves them after the reservation is approved. To ensure no conflicts, the following messages will be displayed </w:t>
         </w:r>
       </w:ins>
-      <w:ins w:id="81" w:author="Taylor Cavaletto" w:date="2020-02-13T11:08:00Z">
+      <w:ins w:id="94" w:author="Taylor Cavaletto" w:date="2020-02-13T11:08:00Z">
         <w:r>
           <w:t xml:space="preserve">at the top of the reservation </w:t>
         </w:r>
       </w:ins>
-      <w:ins w:id="82" w:author="Taylor Cavaletto" w:date="2020-02-13T11:07:00Z">
+      <w:ins w:id="95" w:author="Taylor Cavaletto" w:date="2020-02-13T11:07:00Z">
         <w:r>
           <w:t>if any occur</w:t>
         </w:r>
       </w:ins>
-      <w:ins w:id="83" w:author="Taylor Cavaletto" w:date="2020-02-13T11:08:00Z">
+      <w:ins w:id="96" w:author="Taylor Cavaletto" w:date="2020-02-13T11:08:00Z">
         <w:r>
           <w:t>:</w:t>
         </w:r>
@@ -3948,10 +4159,10 @@
       <w:pPr>
         <w:pStyle w:val="ListParagraph"/>
         <w:rPr>
-          <w:ins w:id="84" w:author="Taylor Cavaletto" w:date="2020-02-13T11:08:00Z"/>
-        </w:rPr>
-      </w:pPr>
-      <w:ins w:id="85" w:author="Taylor Cavaletto" w:date="2020-02-13T11:08:00Z">
+          <w:ins w:id="97" w:author="Taylor Cavaletto" w:date="2020-02-13T11:08:00Z"/>
+        </w:rPr>
+      </w:pPr>
+      <w:ins w:id="98" w:author="Taylor Cavaletto" w:date="2020-02-13T11:08:00Z">
         <w:r>
           <w:rPr>
             <w:noProof/>
@@ -4002,15 +4213,15 @@
           <w:numId w:val="9"/>
         </w:numPr>
         <w:rPr>
-          <w:ins w:id="86" w:author="Taylor Cavaletto" w:date="2020-02-13T11:11:00Z"/>
-        </w:rPr>
-      </w:pPr>
-      <w:ins w:id="87" w:author="Taylor Cavaletto" w:date="2020-02-13T11:08:00Z">
+          <w:ins w:id="99" w:author="Taylor Cavaletto" w:date="2020-02-13T11:11:00Z"/>
+        </w:rPr>
+      </w:pPr>
+      <w:ins w:id="100" w:author="Taylor Cavaletto" w:date="2020-02-13T11:08:00Z">
         <w:r>
           <w:t>The Red</w:t>
         </w:r>
       </w:ins>
-      <w:ins w:id="88" w:author="Taylor Cavaletto" w:date="2020-02-13T11:11:00Z">
+      <w:ins w:id="101" w:author="Taylor Cavaletto" w:date="2020-02-13T11:11:00Z">
         <w:r>
           <w:t xml:space="preserve"> notification box will list all locations / resources that are part of an approved reservation, and need to be removed from yours</w:t>
         </w:r>
@@ -4024,15 +4235,15 @@
           <w:numId w:val="9"/>
         </w:numPr>
         <w:rPr>
-          <w:ins w:id="89" w:author="Taylor Cavaletto" w:date="2020-02-13T11:03:00Z"/>
-          <w:rPrChange w:id="90" w:author="Taylor Cavaletto" w:date="2020-02-13T11:03:00Z">
+          <w:ins w:id="102" w:author="Taylor Cavaletto" w:date="2020-02-13T11:03:00Z"/>
+          <w:rPrChange w:id="103" w:author="Taylor Cavaletto" w:date="2020-02-13T11:03:00Z">
             <w:rPr>
-              <w:ins w:id="91" w:author="Taylor Cavaletto" w:date="2020-02-13T11:03:00Z"/>
+              <w:ins w:id="104" w:author="Taylor Cavaletto" w:date="2020-02-13T11:03:00Z"/>
               <w:b/>
             </w:rPr>
           </w:rPrChange>
         </w:rPr>
-        <w:pPrChange w:id="92" w:author="Taylor Cavaletto" w:date="2020-02-13T11:08:00Z">
+        <w:pPrChange w:id="105" w:author="Taylor Cavaletto" w:date="2020-02-13T11:08:00Z">
           <w:pPr>
             <w:pStyle w:val="ListParagraph"/>
             <w:numPr>
@@ -4042,17 +4253,17 @@
           </w:pPr>
         </w:pPrChange>
       </w:pPr>
-      <w:ins w:id="93" w:author="Taylor Cavaletto" w:date="2020-02-13T11:11:00Z">
+      <w:ins w:id="106" w:author="Taylor Cavaletto" w:date="2020-02-13T11:11:00Z">
         <w:r>
           <w:t xml:space="preserve">The Yellow </w:t>
         </w:r>
       </w:ins>
-      <w:ins w:id="94" w:author="Taylor Cavaletto" w:date="2020-02-13T11:12:00Z">
+      <w:ins w:id="107" w:author="Taylor Cavaletto" w:date="2020-02-13T11:12:00Z">
         <w:r>
           <w:t xml:space="preserve">notification box lists other unapproved reservations that want to book the same </w:t>
         </w:r>
       </w:ins>
-      <w:ins w:id="95" w:author="Taylor Cavaletto" w:date="2020-02-13T11:15:00Z">
+      <w:ins w:id="108" w:author="Taylor Cavaletto" w:date="2020-02-13T11:15:00Z">
         <w:r>
           <w:t>location / resource for the same time. This is mostly for the benefit of the Final Approval Team.</w:t>
         </w:r>
@@ -4084,11 +4295,11 @@
           <w:numId w:val="9"/>
         </w:numPr>
         <w:rPr>
-          <w:moveFrom w:id="96" w:author="Taylor Cavaletto" w:date="2020-02-13T11:03:00Z"/>
-        </w:rPr>
-      </w:pPr>
-      <w:moveFromRangeStart w:id="97" w:author="Taylor Cavaletto" w:date="2020-02-13T11:03:00Z" w:name="move32484245"/>
-      <w:moveFrom w:id="98" w:author="Taylor Cavaletto" w:date="2020-02-13T11:03:00Z">
+          <w:moveFrom w:id="109" w:author="Taylor Cavaletto" w:date="2020-02-13T11:03:00Z"/>
+        </w:rPr>
+      </w:pPr>
+      <w:moveFromRangeStart w:id="110" w:author="Taylor Cavaletto" w:date="2020-02-13T11:03:00Z" w:name="move32484245"/>
+      <w:moveFrom w:id="111" w:author="Taylor Cavaletto" w:date="2020-02-13T11:03:00Z">
         <w:r>
           <w:rPr>
             <w:b/>
@@ -4100,7 +4311,7 @@
         </w:r>
       </w:moveFrom>
     </w:p>
-    <w:moveFromRangeEnd w:id="97"/>
+    <w:moveFromRangeEnd w:id="110"/>
     <w:p>
       <w:pPr>
         <w:pStyle w:val="ListParagraph"/>
@@ -4127,11 +4338,11 @@
           <w:numId w:val="9"/>
         </w:numPr>
         <w:rPr>
-          <w:moveFrom w:id="99" w:author="Taylor Cavaletto" w:date="2020-02-13T11:03:00Z"/>
-        </w:rPr>
-      </w:pPr>
-      <w:moveFromRangeStart w:id="100" w:author="Taylor Cavaletto" w:date="2020-02-13T11:03:00Z" w:name="move32484224"/>
-      <w:moveFrom w:id="101" w:author="Taylor Cavaletto" w:date="2020-02-13T11:03:00Z">
+          <w:moveFrom w:id="112" w:author="Taylor Cavaletto" w:date="2020-02-13T11:03:00Z"/>
+        </w:rPr>
+      </w:pPr>
+      <w:moveFromRangeStart w:id="113" w:author="Taylor Cavaletto" w:date="2020-02-13T11:03:00Z" w:name="move32484224"/>
+      <w:moveFrom w:id="114" w:author="Taylor Cavaletto" w:date="2020-02-13T11:03:00Z">
         <w:r>
           <w:rPr>
             <w:b/>
@@ -4151,16 +4362,17 @@
           <w:numId w:val="9"/>
         </w:numPr>
         <w:rPr>
-          <w:moveFrom w:id="102" w:author="Taylor Cavaletto" w:date="2020-02-13T11:03:00Z"/>
-        </w:rPr>
-      </w:pPr>
-      <w:moveFromRangeStart w:id="103" w:author="Taylor Cavaletto" w:date="2020-02-13T11:03:00Z" w:name="move32484234"/>
-      <w:moveFromRangeEnd w:id="100"/>
-      <w:moveFrom w:id="104" w:author="Taylor Cavaletto" w:date="2020-02-13T11:03:00Z">
+          <w:moveFrom w:id="115" w:author="Taylor Cavaletto" w:date="2020-02-13T11:03:00Z"/>
+        </w:rPr>
+      </w:pPr>
+      <w:moveFromRangeStart w:id="116" w:author="Taylor Cavaletto" w:date="2020-02-13T11:03:00Z" w:name="move32484234"/>
+      <w:moveFromRangeEnd w:id="113"/>
+      <w:moveFrom w:id="117" w:author="Taylor Cavaletto" w:date="2020-02-13T11:03:00Z">
         <w:r>
           <w:rPr>
             <w:b/>
           </w:rPr>
+          <w:lastRenderedPageBreak/>
           <w:t>Default Setup and Cleanup Time:</w:t>
         </w:r>
         <w:r>
@@ -4183,7 +4395,7 @@
         </w:r>
       </w:moveFrom>
     </w:p>
-    <w:moveFromRangeEnd w:id="103"/>
+    <w:moveFromRangeEnd w:id="116"/>
     <w:p>
       <w:pPr>
         <w:pStyle w:val="ListParagraph"/>
@@ -4202,7 +4414,21 @@
         <w:rPr>
           <w:bCs/>
         </w:rPr>
-        <w:t>Here you can edit any additional fields you want on all of your reservations.</w:t>
+        <w:t xml:space="preserve">Here you can edit any additional fields you want on </w:t>
+      </w:r>
+      <w:proofErr w:type="gramStart"/>
+      <w:r>
+        <w:rPr>
+          <w:bCs/>
+        </w:rPr>
+        <w:t>all of</w:t>
+      </w:r>
+      <w:proofErr w:type="gramEnd"/>
+      <w:r>
+        <w:rPr>
+          <w:bCs/>
+        </w:rPr>
+        <w:t xml:space="preserve"> your reservations.</w:t>
       </w:r>
     </w:p>
     <w:p>
@@ -4217,7 +4443,6 @@
         <w:rPr>
           <w:b/>
         </w:rPr>
-        <w:lastRenderedPageBreak/>
         <w:t xml:space="preserve">Ministries: </w:t>
       </w:r>
       <w:r>
@@ -4495,7 +4720,15 @@
         <w:t>Report Template:</w:t>
       </w:r>
       <w:r>
-        <w:t xml:space="preserve">  This is the template your report uses. For more information on this, take a look at the </w:t>
+        <w:t xml:space="preserve">  This is the template your report uses. For more information on this, </w:t>
+      </w:r>
+      <w:proofErr w:type="gramStart"/>
+      <w:r>
+        <w:t>take a look</w:t>
+      </w:r>
+      <w:proofErr w:type="gramEnd"/>
+      <w:r>
+        <w:t xml:space="preserve"> at the </w:t>
       </w:r>
       <w:r>
         <w:rPr>
@@ -4505,7 +4738,15 @@
         <w:t>Report Templates</w:t>
       </w:r>
       <w:r>
-        <w:t xml:space="preserve"> section below. Generally if you’re creating your own Printable Report you’ll use the Lava Template.</w:t>
+        <w:t xml:space="preserve"> section below. </w:t>
+      </w:r>
+      <w:proofErr w:type="gramStart"/>
+      <w:r>
+        <w:t>Generally</w:t>
+      </w:r>
+      <w:proofErr w:type="gramEnd"/>
+      <w:r>
+        <w:t xml:space="preserve"> if you’re creating your own Printable Report you’ll use the Lava Template.</w:t>
       </w:r>
     </w:p>
     <w:p>
@@ -4541,7 +4782,15 @@
         <w:t>Report Logo:</w:t>
       </w:r>
       <w:r>
-        <w:t xml:space="preserve"> This is the logo url the report will use</w:t>
+        <w:t xml:space="preserve"> This is the logo </w:t>
+      </w:r>
+      <w:proofErr w:type="spellStart"/>
+      <w:r>
+        <w:t>url</w:t>
+      </w:r>
+      <w:proofErr w:type="spellEnd"/>
+      <w:r>
+        <w:t xml:space="preserve"> the report will use</w:t>
       </w:r>
     </w:p>
     <w:p>
@@ -4817,7 +5066,15 @@
               <w:t>have</w:t>
             </w:r>
             <w:r>
-              <w:t xml:space="preserve"> a particular group responsible for controlling the approval of reservations using the location.</w:t>
+              <w:t xml:space="preserve"> a </w:t>
+            </w:r>
+            <w:proofErr w:type="gramStart"/>
+            <w:r>
+              <w:t>particular group</w:t>
+            </w:r>
+            <w:proofErr w:type="gramEnd"/>
+            <w:r>
+              <w:t xml:space="preserve"> responsible for controlling the approval of reservations using the location.</w:t>
             </w:r>
             <w:r>
               <w:t xml:space="preserve"> This is configured via the new </w:t>
@@ -4885,7 +5142,15 @@
               <w:t>have</w:t>
             </w:r>
             <w:r>
-              <w:t xml:space="preserve"> a particular group responsible for controlling the approval of reservations using the </w:t>
+              <w:t xml:space="preserve"> a </w:t>
+            </w:r>
+            <w:proofErr w:type="gramStart"/>
+            <w:r>
+              <w:t>particular group</w:t>
+            </w:r>
+            <w:proofErr w:type="gramEnd"/>
+            <w:r>
+              <w:t xml:space="preserve"> responsible for controlling the approval of reservations using the </w:t>
             </w:r>
             <w:r>
               <w:t>resource</w:t>
@@ -4947,7 +5212,15 @@
               <w:t>If your or</w:t>
             </w:r>
             <w:r>
-              <w:t xml:space="preserve">ganization always wants a particular group to perform the final approval of all reservations, the </w:t>
+              <w:t xml:space="preserve">ganization always wants a </w:t>
+            </w:r>
+            <w:proofErr w:type="gramStart"/>
+            <w:r>
+              <w:t>particular group</w:t>
+            </w:r>
+            <w:proofErr w:type="gramEnd"/>
+            <w:r>
+              <w:t xml:space="preserve"> to perform the final approval of all reservations, the </w:t>
             </w:r>
             <w:r>
               <w:rPr>
@@ -5114,7 +5387,15 @@
         <w:t>This is the default state</w:t>
       </w:r>
       <w:r>
-        <w:t xml:space="preserve"> of a reservation upon creation. Upon creation, Rock will search for any locations or resources that require special approval, and notify the configured approval groups. If no special approval is necessary, or if all items requiring it have been approved, the reservation moves to the Pending Review state. If any locations or resources that require special approval </w:t>
+        <w:t xml:space="preserve"> of a reservation upon creation. Upon creation, Rock will search for any locations or resources that require special </w:t>
+      </w:r>
+      <w:proofErr w:type="gramStart"/>
+      <w:r>
+        <w:t>approval, and</w:t>
+      </w:r>
+      <w:proofErr w:type="gramEnd"/>
+      <w:r>
+        <w:t xml:space="preserve"> notify the configured approval groups. If no special approval is necessary, or if all items requiring it have been approved, the reservation moves to the Pending Review state. If any locations or resources that require special approval </w:t>
       </w:r>
       <w:r>
         <w:t xml:space="preserve">are </w:t>
@@ -5506,10 +5787,18 @@
         <w:t xml:space="preserve"> job</w:t>
       </w:r>
       <w:r>
-        <w:t xml:space="preserve"> described above</w:t>
-      </w:r>
-      <w:r>
-        <w:t>, and sends an email to the Event Contact that a reservation they are in charge of is</w:t>
+        <w:t xml:space="preserve"> described </w:t>
+      </w:r>
+      <w:proofErr w:type="gramStart"/>
+      <w:r>
+        <w:t>above</w:t>
+      </w:r>
+      <w:r>
+        <w:t>, and</w:t>
+      </w:r>
+      <w:proofErr w:type="gramEnd"/>
+      <w:r>
+        <w:t xml:space="preserve"> sends an email to the Event Contact that a reservation they are in charge of is</w:t>
       </w:r>
       <w:r>
         <w:t xml:space="preserve"> occurring that day.</w:t>
@@ -5607,7 +5896,15 @@
     </w:p>
     <w:p>
       <w:r>
-        <w:t>This template is geared heavily towards facilities teams, with the reservations broken up so that there is a location on each row. Resources are removed, and contact info has been included. Page counts are now included, as will as the date at the top of the page if a single day goes longer than a page.</w:t>
+        <w:t xml:space="preserve">This template is geared heavily towards facilities teams, with the reservations broken up so that there is a location on each row. Resources are removed, and contact info has been included. Page counts are now included, as </w:t>
+      </w:r>
+      <w:proofErr w:type="spellStart"/>
+      <w:r>
+        <w:t>will</w:t>
+      </w:r>
+      <w:proofErr w:type="spellEnd"/>
+      <w:r>
+        <w:t xml:space="preserve"> as the date at the top of the page if a single day goes longer than a page.</w:t>
       </w:r>
     </w:p>
     <w:p>
@@ -5810,7 +6107,7 @@
     <w:p>
       <w:pPr>
         <w:rPr>
-          <w:ins w:id="105" w:author="mvhsdn@outlook.com" w:date="2020-01-15T19:59:00Z"/>
+          <w:ins w:id="118" w:author="mvhsdn@outlook.com" w:date="2020-01-15T19:59:00Z"/>
         </w:rPr>
       </w:pPr>
       <w:r>
@@ -5820,41 +6117,41 @@
     <w:p>
       <w:pPr>
         <w:pStyle w:val="CautionCallout"/>
-        <w:pPrChange w:id="106" w:author="mvhsdn@outlook.com" w:date="2020-01-15T20:01:00Z">
+        <w:pPrChange w:id="119" w:author="mvhsdn@outlook.com" w:date="2020-01-15T20:01:00Z">
           <w:pPr/>
         </w:pPrChange>
       </w:pPr>
-      <w:ins w:id="107" w:author="mvhsdn@outlook.com" w:date="2020-01-15T19:59:00Z">
+      <w:ins w:id="120" w:author="mvhsdn@outlook.com" w:date="2020-01-15T19:59:00Z">
         <w:r>
           <w:t xml:space="preserve">Note: If this is the first time you’ve installed this plugin, you may need to restart Rock </w:t>
         </w:r>
       </w:ins>
-      <w:ins w:id="108" w:author="mvhsdn@outlook.com" w:date="2020-01-15T20:00:00Z">
+      <w:ins w:id="121" w:author="mvhsdn@outlook.com" w:date="2020-01-15T20:00:00Z">
         <w:r>
           <w:t>once in order for our Lava entities to register – otherwise you may see something like “</w:t>
         </w:r>
       </w:ins>
-      <w:ins w:id="109" w:author="mvhsdn@outlook.com" w:date="2020-01-15T20:01:00Z">
+      <w:ins w:id="122" w:author="mvhsdn@outlook.com" w:date="2020-01-15T20:01:00Z">
         <w:r>
           <w:t>Lava error, unknown entity</w:t>
         </w:r>
       </w:ins>
-      <w:ins w:id="110" w:author="mvhsdn@outlook.com" w:date="2020-01-15T20:00:00Z">
+      <w:ins w:id="123" w:author="mvhsdn@outlook.com" w:date="2020-01-15T20:00:00Z">
         <w:r>
           <w:t xml:space="preserve">” on your Event Detail in the Event Occurrences </w:t>
         </w:r>
       </w:ins>
-      <w:ins w:id="111" w:author="mvhsdn@outlook.com" w:date="2020-01-15T20:01:00Z">
+      <w:ins w:id="124" w:author="mvhsdn@outlook.com" w:date="2020-01-15T20:01:00Z">
         <w:r>
           <w:t>section/</w:t>
         </w:r>
       </w:ins>
-      <w:ins w:id="112" w:author="mvhsdn@outlook.com" w:date="2020-01-15T20:00:00Z">
+      <w:ins w:id="125" w:author="mvhsdn@outlook.com" w:date="2020-01-15T20:00:00Z">
         <w:r>
           <w:t>panel</w:t>
         </w:r>
       </w:ins>
-      <w:ins w:id="113" w:author="mvhsdn@outlook.com" w:date="2020-01-15T20:01:00Z">
+      <w:ins w:id="126" w:author="mvhsdn@outlook.com" w:date="2020-01-15T20:01:00Z">
         <w:r>
           <w:t>.</w:t>
         </w:r>
@@ -5922,7 +6219,15 @@
         </w:numPr>
       </w:pPr>
       <w:r>
-        <w:t xml:space="preserve">Set a Final Approval Group, but only if your organization operates this way.   You can also set the Super Admin Group if you want a particular team (such as your facilities team) to be able to force approve/deny reservations.  See the </w:t>
+        <w:t xml:space="preserve">Set a Final Approval Group, but only if your organization operates this way.   You can also set the Super Admin Group if you want a </w:t>
+      </w:r>
+      <w:proofErr w:type="gramStart"/>
+      <w:r>
+        <w:t>particular team</w:t>
+      </w:r>
+      <w:proofErr w:type="gramEnd"/>
+      <w:r>
+        <w:t xml:space="preserve"> (such as your facilities team) to be able to force approve/deny reservations.  See the </w:t>
       </w:r>
       <w:r>
         <w:rPr>
@@ -6137,13 +6442,41 @@
         <w:rPr>
           <w:rStyle w:val="NoteCallout1Char"/>
         </w:rPr>
-        <w:t>If you really object to this, then you will need to remove the “{% execute… %} … {% endexecute %}” section from Body of the email in the Workflow’s Send Email action.</w:t>
-      </w:r>
+        <w:t xml:space="preserve">If you really object to this, then you will need to remove the “{% execute… %} … {% </w:t>
+      </w:r>
+      <w:proofErr w:type="spellStart"/>
       <w:r>
         <w:rPr>
           <w:rStyle w:val="NoteCallout1Char"/>
         </w:rPr>
-        <w:t xml:space="preserve">  However you will lose the Event Duration value in the email.</w:t>
+        <w:t>endexecute</w:t>
+      </w:r>
+      <w:proofErr w:type="spellEnd"/>
+      <w:r>
+        <w:rPr>
+          <w:rStyle w:val="NoteCallout1Char"/>
+        </w:rPr>
+        <w:t xml:space="preserve"> %}” section from Body of the email in the Workflow’s Send Email action.</w:t>
+      </w:r>
+      <w:r>
+        <w:rPr>
+          <w:rStyle w:val="NoteCallout1Char"/>
+        </w:rPr>
+        <w:t xml:space="preserve">  </w:t>
+      </w:r>
+      <w:proofErr w:type="gramStart"/>
+      <w:r>
+        <w:rPr>
+          <w:rStyle w:val="NoteCallout1Char"/>
+        </w:rPr>
+        <w:t>However</w:t>
+      </w:r>
+      <w:proofErr w:type="gramEnd"/>
+      <w:r>
+        <w:rPr>
+          <w:rStyle w:val="NoteCallout1Char"/>
+        </w:rPr>
+        <w:t xml:space="preserve"> you will lose the Event Duration value in the email.</w:t>
       </w:r>
     </w:p>
     <w:p>
@@ -6166,8 +6499,13 @@
       <w:r>
         <w:t xml:space="preserve"> like to report, please do so on the </w:t>
       </w:r>
-      <w:r>
-        <w:t xml:space="preserve">CentralAZ </w:t>
+      <w:proofErr w:type="spellStart"/>
+      <w:r>
+        <w:t>CentralAZ</w:t>
+      </w:r>
+      <w:proofErr w:type="spellEnd"/>
+      <w:r>
+        <w:t xml:space="preserve"> </w:t>
       </w:r>
       <w:r>
         <w:t xml:space="preserve">Issues page: </w:t>
@@ -6209,12 +6547,33 @@
         <w:pStyle w:val="Heading2"/>
       </w:pPr>
       <w:r>
-        <w:t>~/api/Reservations/GetReservationOccurrences</w:t>
-      </w:r>
-    </w:p>
-    <w:p>
-      <w:r>
-        <w:t>This is an API call to get individual occurrences of Reservations, returned in the form of ReservationOccurrences. It includes the following optional parameters:</w:t>
+        <w:t>~/</w:t>
+      </w:r>
+      <w:proofErr w:type="spellStart"/>
+      <w:r>
+        <w:t>api</w:t>
+      </w:r>
+      <w:proofErr w:type="spellEnd"/>
+      <w:r>
+        <w:t>/Reservations/</w:t>
+      </w:r>
+      <w:proofErr w:type="spellStart"/>
+      <w:r>
+        <w:t>GetReservationOccurrences</w:t>
+      </w:r>
+      <w:proofErr w:type="spellEnd"/>
+    </w:p>
+    <w:p>
+      <w:r>
+        <w:t xml:space="preserve">This is an API call to get individual occurrences of Reservations, returned in the form of </w:t>
+      </w:r>
+      <w:proofErr w:type="spellStart"/>
+      <w:r>
+        <w:t>ReservationOccurrences</w:t>
+      </w:r>
+      <w:proofErr w:type="spellEnd"/>
+      <w:r>
+        <w:t>. It includes the following optional parameters:</w:t>
       </w:r>
     </w:p>
     <w:p>
@@ -6226,8 +6585,13 @@
         </w:numPr>
       </w:pPr>
       <w:r>
-        <w:t>DateTime? startDateTime</w:t>
-      </w:r>
+        <w:t xml:space="preserve">DateTime? </w:t>
+      </w:r>
+      <w:proofErr w:type="spellStart"/>
+      <w:r>
+        <w:t>startDateTime</w:t>
+      </w:r>
+      <w:proofErr w:type="spellEnd"/>
     </w:p>
     <w:p>
       <w:pPr>
@@ -6262,8 +6626,13 @@
         </w:numPr>
       </w:pPr>
       <w:r>
-        <w:t>DateTime? endDateTime</w:t>
-      </w:r>
+        <w:t xml:space="preserve">DateTime? </w:t>
+      </w:r>
+      <w:proofErr w:type="spellStart"/>
+      <w:r>
+        <w:t>endDateTime</w:t>
+      </w:r>
+      <w:proofErr w:type="spellEnd"/>
     </w:p>
     <w:p>
       <w:pPr>
@@ -6298,8 +6667,13 @@
         </w:numPr>
       </w:pPr>
       <w:r>
-        <w:t>String reservationTypeIds</w:t>
-      </w:r>
+        <w:t xml:space="preserve">String </w:t>
+      </w:r>
+      <w:proofErr w:type="spellStart"/>
+      <w:r>
+        <w:t>reservationTypeIds</w:t>
+      </w:r>
+      <w:proofErr w:type="spellEnd"/>
     </w:p>
     <w:p>
       <w:pPr>
@@ -6346,8 +6720,13 @@
         </w:numPr>
       </w:pPr>
       <w:r>
-        <w:t>String reservationIds</w:t>
-      </w:r>
+        <w:t xml:space="preserve">String </w:t>
+      </w:r>
+      <w:proofErr w:type="spellStart"/>
+      <w:r>
+        <w:t>reservationIds</w:t>
+      </w:r>
+      <w:proofErr w:type="spellEnd"/>
     </w:p>
     <w:p>
       <w:pPr>
@@ -6394,8 +6773,13 @@
         </w:numPr>
       </w:pPr>
       <w:r>
-        <w:t>String locationIds</w:t>
-      </w:r>
+        <w:t xml:space="preserve">String </w:t>
+      </w:r>
+      <w:proofErr w:type="spellStart"/>
+      <w:r>
+        <w:t>locationIds</w:t>
+      </w:r>
+      <w:proofErr w:type="spellEnd"/>
     </w:p>
     <w:p>
       <w:pPr>
@@ -6442,8 +6826,13 @@
         </w:numPr>
       </w:pPr>
       <w:r>
-        <w:t>String resourceIds</w:t>
-      </w:r>
+        <w:t xml:space="preserve">String </w:t>
+      </w:r>
+      <w:proofErr w:type="spellStart"/>
+      <w:r>
+        <w:t>resourceIds</w:t>
+      </w:r>
+      <w:proofErr w:type="spellEnd"/>
     </w:p>
     <w:p>
       <w:pPr>
@@ -6490,8 +6879,13 @@
         </w:numPr>
       </w:pPr>
       <w:r>
-        <w:t>String approvalStates</w:t>
-      </w:r>
+        <w:t xml:space="preserve">String </w:t>
+      </w:r>
+      <w:proofErr w:type="spellStart"/>
+      <w:r>
+        <w:t>approvalStates</w:t>
+      </w:r>
+      <w:proofErr w:type="spellEnd"/>
     </w:p>
     <w:p>
       <w:pPr>
@@ -6531,7 +6925,15 @@
     </w:p>
     <w:p>
       <w:r>
-        <w:t xml:space="preserve">The API call will return a list of ReservationOccurrences, a class </w:t>
+        <w:t xml:space="preserve">The API call will return a list of </w:t>
+      </w:r>
+      <w:proofErr w:type="spellStart"/>
+      <w:r>
+        <w:t>ReservationOccurrences</w:t>
+      </w:r>
+      <w:proofErr w:type="spellEnd"/>
+      <w:r>
+        <w:t xml:space="preserve">, a class </w:t>
       </w:r>
       <w:r>
         <w:t>specifically</w:t>
@@ -6549,8 +6951,13 @@
         </w:numPr>
       </w:pPr>
       <w:r>
-        <w:t>Int ReservationId</w:t>
-      </w:r>
+        <w:t xml:space="preserve">Int </w:t>
+      </w:r>
+      <w:proofErr w:type="spellStart"/>
+      <w:r>
+        <w:t>ReservationId</w:t>
+      </w:r>
+      <w:proofErr w:type="spellEnd"/>
     </w:p>
     <w:p>
       <w:pPr>
@@ -6560,9 +6967,19 @@
           <w:numId w:val="19"/>
         </w:numPr>
       </w:pPr>
-      <w:r>
-        <w:t>ReservationType ReservationType</w:t>
-      </w:r>
+      <w:proofErr w:type="spellStart"/>
+      <w:r>
+        <w:t>ReservationType</w:t>
+      </w:r>
+      <w:proofErr w:type="spellEnd"/>
+      <w:r>
+        <w:t xml:space="preserve"> </w:t>
+      </w:r>
+      <w:proofErr w:type="spellStart"/>
+      <w:r>
+        <w:t>ReservationType</w:t>
+      </w:r>
+      <w:proofErr w:type="spellEnd"/>
     </w:p>
     <w:p>
       <w:pPr>
@@ -6572,9 +6989,19 @@
           <w:numId w:val="19"/>
         </w:numPr>
       </w:pPr>
-      <w:r>
-        <w:t>ReservationApprovalState ApprovalState</w:t>
-      </w:r>
+      <w:proofErr w:type="spellStart"/>
+      <w:r>
+        <w:t>ReservationApprovalState</w:t>
+      </w:r>
+      <w:proofErr w:type="spellEnd"/>
+      <w:r>
+        <w:t xml:space="preserve"> </w:t>
+      </w:r>
+      <w:proofErr w:type="spellStart"/>
+      <w:r>
+        <w:t>ApprovalState</w:t>
+      </w:r>
+      <w:proofErr w:type="spellEnd"/>
     </w:p>
     <w:p>
       <w:pPr>
@@ -6585,8 +7012,13 @@
         </w:numPr>
       </w:pPr>
       <w:r>
-        <w:t>String ReservationName</w:t>
-      </w:r>
+        <w:t xml:space="preserve">String </w:t>
+      </w:r>
+      <w:proofErr w:type="spellStart"/>
+      <w:r>
+        <w:t>ReservationName</w:t>
+      </w:r>
+      <w:proofErr w:type="spellEnd"/>
     </w:p>
     <w:p>
       <w:pPr>
@@ -6597,8 +7029,21 @@
         </w:numPr>
       </w:pPr>
       <w:r>
-        <w:t>List&lt;ReservationLocation&gt; ReservationLocations</w:t>
-      </w:r>
+        <w:t>List&lt;</w:t>
+      </w:r>
+      <w:proofErr w:type="spellStart"/>
+      <w:r>
+        <w:t>ReservationLocation</w:t>
+      </w:r>
+      <w:proofErr w:type="spellEnd"/>
+      <w:r>
+        <w:t xml:space="preserve">&gt; </w:t>
+      </w:r>
+      <w:proofErr w:type="spellStart"/>
+      <w:r>
+        <w:t>ReservationLocations</w:t>
+      </w:r>
+      <w:proofErr w:type="spellEnd"/>
     </w:p>
     <w:p>
       <w:pPr>
@@ -6609,8 +7054,21 @@
         </w:numPr>
       </w:pPr>
       <w:r>
-        <w:t>List&lt;ReservationResource&gt; ReservationResources</w:t>
-      </w:r>
+        <w:t>List&lt;</w:t>
+      </w:r>
+      <w:proofErr w:type="spellStart"/>
+      <w:r>
+        <w:t>ReservationResource</w:t>
+      </w:r>
+      <w:proofErr w:type="spellEnd"/>
+      <w:r>
+        <w:t xml:space="preserve">&gt; </w:t>
+      </w:r>
+      <w:proofErr w:type="spellStart"/>
+      <w:r>
+        <w:t>ReservationResources</w:t>
+      </w:r>
+      <w:proofErr w:type="spellEnd"/>
     </w:p>
     <w:p>
       <w:pPr>
@@ -6621,8 +7079,13 @@
         </w:numPr>
       </w:pPr>
       <w:r>
-        <w:t>DateTime ReservationStartDateTime</w:t>
-      </w:r>
+        <w:t xml:space="preserve">DateTime </w:t>
+      </w:r>
+      <w:proofErr w:type="spellStart"/>
+      <w:r>
+        <w:t>ReservationStartDateTime</w:t>
+      </w:r>
+      <w:proofErr w:type="spellEnd"/>
     </w:p>
     <w:p>
       <w:pPr>
@@ -6633,8 +7096,13 @@
         </w:numPr>
       </w:pPr>
       <w:r>
-        <w:t>DateTime ReservationEndDateTime</w:t>
-      </w:r>
+        <w:t xml:space="preserve">DateTime </w:t>
+      </w:r>
+      <w:proofErr w:type="spellStart"/>
+      <w:r>
+        <w:t>ReservationEndDateTime</w:t>
+      </w:r>
+      <w:proofErr w:type="spellEnd"/>
     </w:p>
     <w:p>
       <w:pPr>
@@ -6646,8 +7114,13 @@
       </w:pPr>
       <w:r>
         <w:lastRenderedPageBreak/>
-        <w:t>DateTime EventStartDateTime</w:t>
-      </w:r>
+        <w:t xml:space="preserve">DateTime </w:t>
+      </w:r>
+      <w:proofErr w:type="spellStart"/>
+      <w:r>
+        <w:t>EventStartDateTime</w:t>
+      </w:r>
+      <w:proofErr w:type="spellEnd"/>
     </w:p>
     <w:p>
       <w:pPr>
@@ -6658,8 +7131,13 @@
         </w:numPr>
       </w:pPr>
       <w:r>
-        <w:t>DateTime EventEndDateTime</w:t>
-      </w:r>
+        <w:t xml:space="preserve">DateTime </w:t>
+      </w:r>
+      <w:proofErr w:type="spellStart"/>
+      <w:r>
+        <w:t>EventEndDateTime</w:t>
+      </w:r>
+      <w:proofErr w:type="spellEnd"/>
     </w:p>
     <w:p>
       <w:pPr>
@@ -6670,8 +7148,13 @@
         </w:numPr>
       </w:pPr>
       <w:r>
-        <w:t>Int? SetupPhotoId</w:t>
-      </w:r>
+        <w:t xml:space="preserve">Int? </w:t>
+      </w:r>
+      <w:proofErr w:type="spellStart"/>
+      <w:r>
+        <w:t>SetupPhotoId</w:t>
+      </w:r>
+      <w:proofErr w:type="spellEnd"/>
     </w:p>
     <w:p>
       <w:pPr>
@@ -6694,8 +7177,13 @@
         </w:numPr>
       </w:pPr>
       <w:r>
-        <w:t>Int? NumberAttending</w:t>
-      </w:r>
+        <w:t xml:space="preserve">Int? </w:t>
+      </w:r>
+      <w:proofErr w:type="spellStart"/>
+      <w:r>
+        <w:t>NumberAttending</w:t>
+      </w:r>
+      <w:proofErr w:type="spellEnd"/>
     </w:p>
     <w:p>
       <w:pPr>
@@ -6706,8 +7194,13 @@
         </w:numPr>
       </w:pPr>
       <w:r>
-        <w:t>DateTime? ModifiedDateTime</w:t>
-      </w:r>
+        <w:t xml:space="preserve">DateTime? </w:t>
+      </w:r>
+      <w:proofErr w:type="spellStart"/>
+      <w:r>
+        <w:t>ModifiedDateTime</w:t>
+      </w:r>
+      <w:proofErr w:type="spellEnd"/>
     </w:p>
     <w:p>
       <w:pPr>
@@ -6718,8 +7211,13 @@
         </w:numPr>
       </w:pPr>
       <w:r>
-        <w:t>Int? ScheduleId</w:t>
-      </w:r>
+        <w:t xml:space="preserve">Int? </w:t>
+      </w:r>
+      <w:proofErr w:type="spellStart"/>
+      <w:r>
+        <w:t>ScheduleId</w:t>
+      </w:r>
+      <w:proofErr w:type="spellEnd"/>
     </w:p>
     <w:p/>
     <w:p>
@@ -6790,7 +7288,12 @@
       </w:r>
     </w:p>
     <w:sectPr>
-      <w:footerReference w:type="default" r:id="rId42"/>
+      <w:headerReference w:type="even" r:id="rId42"/>
+      <w:headerReference w:type="default" r:id="rId43"/>
+      <w:footerReference w:type="even" r:id="rId44"/>
+      <w:footerReference w:type="default" r:id="rId45"/>
+      <w:headerReference w:type="first" r:id="rId46"/>
+      <w:footerReference w:type="first" r:id="rId47"/>
       <w:pgSz w:w="12240" w:h="15840"/>
       <w:pgMar w:top="1440" w:right="1440" w:bottom="1440" w:left="1440" w:header="720" w:footer="720" w:gutter="0"/>
       <w:cols w:space="720"/>
@@ -6801,7 +7304,7 @@
 </file>
 
 <file path=word/endnotes.xml><?xml version="1.0" encoding="utf-8"?>
-<w:endnotes xmlns:wpc="http://schemas.microsoft.com/office/word/2010/wordprocessingCanvas" xmlns:cx="http://schemas.microsoft.com/office/drawing/2014/chartex" xmlns:cx1="http://schemas.microsoft.com/office/drawing/2015/9/8/chartex" xmlns:cx2="http://schemas.microsoft.com/office/drawing/2015/10/21/chartex" xmlns:cx3="http://schemas.microsoft.com/office/drawing/2016/5/9/chartex" xmlns:cx4="http://schemas.microsoft.com/office/drawing/2016/5/10/chartex" xmlns:cx5="http://schemas.microsoft.com/office/drawing/2016/5/11/chartex" xmlns:cx6="http://schemas.microsoft.com/office/drawing/2016/5/12/chartex" xmlns:cx7="http://schemas.microsoft.com/office/drawing/2016/5/13/chartex" xmlns:cx8="http://schemas.microsoft.com/office/drawing/2016/5/14/chartex" xmlns:mc="http://schemas.openxmlformats.org/markup-compatibility/2006" xmlns:aink="http://schemas.microsoft.com/office/drawing/2016/ink" xmlns:am3d="http://schemas.microsoft.com/office/drawing/2017/model3d" xmlns:o="urn:schemas-microsoft-com:office:office" xmlns:r="http://schemas.openxmlformats.org/officeDocument/2006/relationships" xmlns:m="http://schemas.openxmlformats.org/officeDocument/2006/math" xmlns:v="urn:schemas-microsoft-com:vml" xmlns:wp14="http://schemas.microsoft.com/office/word/2010/wordprocessingDrawing" xmlns:wp="http://schemas.openxmlformats.org/drawingml/2006/wordprocessingDrawing" xmlns:w10="urn:schemas-microsoft-com:office:word" xmlns:w="http://schemas.openxmlformats.org/wordprocessingml/2006/main" xmlns:w14="http://schemas.microsoft.com/office/word/2010/wordml" xmlns:w15="http://schemas.microsoft.com/office/word/2012/wordml" xmlns:w16cex="http://schemas.microsoft.com/office/word/2018/wordml/cex" xmlns:w16cid="http://schemas.microsoft.com/office/word/2016/wordml/cid" xmlns:w16="http://schemas.microsoft.com/office/word/2018/wordml" xmlns:w16se="http://schemas.microsoft.com/office/word/2015/wordml/symex" xmlns:wpg="http://schemas.microsoft.com/office/word/2010/wordprocessingGroup" xmlns:wpi="http://schemas.microsoft.com/office/word/2010/wordprocessingInk" xmlns:wne="http://schemas.microsoft.com/office/word/2006/wordml" xmlns:wps="http://schemas.microsoft.com/office/word/2010/wordprocessingShape" mc:Ignorable="w14 w15 w16se w16cid w16 w16cex wp14">
+<w:endnotes xmlns:wpc="http://schemas.microsoft.com/office/word/2010/wordprocessingCanvas" xmlns:cx="http://schemas.microsoft.com/office/drawing/2014/chartex" xmlns:cx1="http://schemas.microsoft.com/office/drawing/2015/9/8/chartex" xmlns:cx2="http://schemas.microsoft.com/office/drawing/2015/10/21/chartex" xmlns:cx3="http://schemas.microsoft.com/office/drawing/2016/5/9/chartex" xmlns:cx4="http://schemas.microsoft.com/office/drawing/2016/5/10/chartex" xmlns:cx5="http://schemas.microsoft.com/office/drawing/2016/5/11/chartex" xmlns:cx6="http://schemas.microsoft.com/office/drawing/2016/5/12/chartex" xmlns:cx7="http://schemas.microsoft.com/office/drawing/2016/5/13/chartex" xmlns:cx8="http://schemas.microsoft.com/office/drawing/2016/5/14/chartex" xmlns:mc="http://schemas.openxmlformats.org/markup-compatibility/2006" xmlns:aink="http://schemas.microsoft.com/office/drawing/2016/ink" xmlns:am3d="http://schemas.microsoft.com/office/drawing/2017/model3d" xmlns:o="urn:schemas-microsoft-com:office:office" xmlns:r="http://schemas.openxmlformats.org/officeDocument/2006/relationships" xmlns:m="http://schemas.openxmlformats.org/officeDocument/2006/math" xmlns:v="urn:schemas-microsoft-com:vml" xmlns:wp14="http://schemas.microsoft.com/office/word/2010/wordprocessingDrawing" xmlns:wp="http://schemas.openxmlformats.org/drawingml/2006/wordprocessingDrawing" xmlns:w10="urn:schemas-microsoft-com:office:word" xmlns:w="http://schemas.openxmlformats.org/wordprocessingml/2006/main" xmlns:w14="http://schemas.microsoft.com/office/word/2010/wordml" xmlns:w15="http://schemas.microsoft.com/office/word/2012/wordml" xmlns:w16cid="http://schemas.microsoft.com/office/word/2016/wordml/cid" xmlns:w16se="http://schemas.microsoft.com/office/word/2015/wordml/symex" xmlns:wpg="http://schemas.microsoft.com/office/word/2010/wordprocessingGroup" xmlns:wpi="http://schemas.microsoft.com/office/word/2010/wordprocessingInk" xmlns:wne="http://schemas.microsoft.com/office/word/2006/wordml" xmlns:wps="http://schemas.microsoft.com/office/word/2010/wordprocessingShape" mc:Ignorable="w14 w15 w16se w16cid wp14">
   <w:endnote w:type="separator" w:id="-1">
     <w:p>
       <w:pPr>
@@ -6826,7 +7329,17 @@
 </file>
 
 <file path=word/footer1.xml><?xml version="1.0" encoding="utf-8"?>
-<w:ftr xmlns:wpc="http://schemas.microsoft.com/office/word/2010/wordprocessingCanvas" xmlns:cx="http://schemas.microsoft.com/office/drawing/2014/chartex" xmlns:cx1="http://schemas.microsoft.com/office/drawing/2015/9/8/chartex" xmlns:cx2="http://schemas.microsoft.com/office/drawing/2015/10/21/chartex" xmlns:cx3="http://schemas.microsoft.com/office/drawing/2016/5/9/chartex" xmlns:cx4="http://schemas.microsoft.com/office/drawing/2016/5/10/chartex" xmlns:cx5="http://schemas.microsoft.com/office/drawing/2016/5/11/chartex" xmlns:cx6="http://schemas.microsoft.com/office/drawing/2016/5/12/chartex" xmlns:cx7="http://schemas.microsoft.com/office/drawing/2016/5/13/chartex" xmlns:cx8="http://schemas.microsoft.com/office/drawing/2016/5/14/chartex" xmlns:mc="http://schemas.openxmlformats.org/markup-compatibility/2006" xmlns:aink="http://schemas.microsoft.com/office/drawing/2016/ink" xmlns:am3d="http://schemas.microsoft.com/office/drawing/2017/model3d" xmlns:o="urn:schemas-microsoft-com:office:office" xmlns:r="http://schemas.openxmlformats.org/officeDocument/2006/relationships" xmlns:m="http://schemas.openxmlformats.org/officeDocument/2006/math" xmlns:v="urn:schemas-microsoft-com:vml" xmlns:wp14="http://schemas.microsoft.com/office/word/2010/wordprocessingDrawing" xmlns:wp="http://schemas.openxmlformats.org/drawingml/2006/wordprocessingDrawing" xmlns:w10="urn:schemas-microsoft-com:office:word" xmlns:w="http://schemas.openxmlformats.org/wordprocessingml/2006/main" xmlns:w14="http://schemas.microsoft.com/office/word/2010/wordml" xmlns:w15="http://schemas.microsoft.com/office/word/2012/wordml" xmlns:w16cex="http://schemas.microsoft.com/office/word/2018/wordml/cex" xmlns:w16cid="http://schemas.microsoft.com/office/word/2016/wordml/cid" xmlns:w16="http://schemas.microsoft.com/office/word/2018/wordml" xmlns:w16se="http://schemas.microsoft.com/office/word/2015/wordml/symex" xmlns:wpg="http://schemas.microsoft.com/office/word/2010/wordprocessingGroup" xmlns:wpi="http://schemas.microsoft.com/office/word/2010/wordprocessingInk" xmlns:wne="http://schemas.microsoft.com/office/word/2006/wordml" xmlns:wps="http://schemas.microsoft.com/office/word/2010/wordprocessingShape" mc:Ignorable="w14 w15 w16se w16cid w16 w16cex wp14">
+<w:ftr xmlns:wpc="http://schemas.microsoft.com/office/word/2010/wordprocessingCanvas" xmlns:cx="http://schemas.microsoft.com/office/drawing/2014/chartex" xmlns:cx1="http://schemas.microsoft.com/office/drawing/2015/9/8/chartex" xmlns:cx2="http://schemas.microsoft.com/office/drawing/2015/10/21/chartex" xmlns:cx3="http://schemas.microsoft.com/office/drawing/2016/5/9/chartex" xmlns:cx4="http://schemas.microsoft.com/office/drawing/2016/5/10/chartex" xmlns:cx5="http://schemas.microsoft.com/office/drawing/2016/5/11/chartex" xmlns:cx6="http://schemas.microsoft.com/office/drawing/2016/5/12/chartex" xmlns:cx7="http://schemas.microsoft.com/office/drawing/2016/5/13/chartex" xmlns:cx8="http://schemas.microsoft.com/office/drawing/2016/5/14/chartex" xmlns:mc="http://schemas.openxmlformats.org/markup-compatibility/2006" xmlns:aink="http://schemas.microsoft.com/office/drawing/2016/ink" xmlns:am3d="http://schemas.microsoft.com/office/drawing/2017/model3d" xmlns:o="urn:schemas-microsoft-com:office:office" xmlns:r="http://schemas.openxmlformats.org/officeDocument/2006/relationships" xmlns:m="http://schemas.openxmlformats.org/officeDocument/2006/math" xmlns:v="urn:schemas-microsoft-com:vml" xmlns:wp14="http://schemas.microsoft.com/office/word/2010/wordprocessingDrawing" xmlns:wp="http://schemas.openxmlformats.org/drawingml/2006/wordprocessingDrawing" xmlns:w10="urn:schemas-microsoft-com:office:word" xmlns:w="http://schemas.openxmlformats.org/wordprocessingml/2006/main" xmlns:w14="http://schemas.microsoft.com/office/word/2010/wordml" xmlns:w15="http://schemas.microsoft.com/office/word/2012/wordml" xmlns:w16cid="http://schemas.microsoft.com/office/word/2016/wordml/cid" xmlns:w16se="http://schemas.microsoft.com/office/word/2015/wordml/symex" xmlns:wpg="http://schemas.microsoft.com/office/word/2010/wordprocessingGroup" xmlns:wpi="http://schemas.microsoft.com/office/word/2010/wordprocessingInk" xmlns:wne="http://schemas.microsoft.com/office/word/2006/wordml" xmlns:wps="http://schemas.microsoft.com/office/word/2010/wordprocessingShape" mc:Ignorable="w14 w15 w16se w16cid wp14">
+  <w:p>
+    <w:pPr>
+      <w:pStyle w:val="Footer"/>
+    </w:pPr>
+  </w:p>
+</w:ftr>
+</file>
+
+<file path=word/footer2.xml><?xml version="1.0" encoding="utf-8"?>
+<w:ftr xmlns:wpc="http://schemas.microsoft.com/office/word/2010/wordprocessingCanvas" xmlns:cx="http://schemas.microsoft.com/office/drawing/2014/chartex" xmlns:cx1="http://schemas.microsoft.com/office/drawing/2015/9/8/chartex" xmlns:cx2="http://schemas.microsoft.com/office/drawing/2015/10/21/chartex" xmlns:cx3="http://schemas.microsoft.com/office/drawing/2016/5/9/chartex" xmlns:cx4="http://schemas.microsoft.com/office/drawing/2016/5/10/chartex" xmlns:cx5="http://schemas.microsoft.com/office/drawing/2016/5/11/chartex" xmlns:cx6="http://schemas.microsoft.com/office/drawing/2016/5/12/chartex" xmlns:cx7="http://schemas.microsoft.com/office/drawing/2016/5/13/chartex" xmlns:cx8="http://schemas.microsoft.com/office/drawing/2016/5/14/chartex" xmlns:mc="http://schemas.openxmlformats.org/markup-compatibility/2006" xmlns:aink="http://schemas.microsoft.com/office/drawing/2016/ink" xmlns:am3d="http://schemas.microsoft.com/office/drawing/2017/model3d" xmlns:o="urn:schemas-microsoft-com:office:office" xmlns:r="http://schemas.openxmlformats.org/officeDocument/2006/relationships" xmlns:m="http://schemas.openxmlformats.org/officeDocument/2006/math" xmlns:v="urn:schemas-microsoft-com:vml" xmlns:wp14="http://schemas.microsoft.com/office/word/2010/wordprocessingDrawing" xmlns:wp="http://schemas.openxmlformats.org/drawingml/2006/wordprocessingDrawing" xmlns:w10="urn:schemas-microsoft-com:office:word" xmlns:w="http://schemas.openxmlformats.org/wordprocessingml/2006/main" xmlns:w14="http://schemas.microsoft.com/office/word/2010/wordml" xmlns:w15="http://schemas.microsoft.com/office/word/2012/wordml" xmlns:w16cid="http://schemas.microsoft.com/office/word/2016/wordml/cid" xmlns:w16se="http://schemas.microsoft.com/office/word/2015/wordml/symex" xmlns:wpg="http://schemas.microsoft.com/office/word/2010/wordprocessingGroup" xmlns:wpi="http://schemas.microsoft.com/office/word/2010/wordprocessingInk" xmlns:wne="http://schemas.microsoft.com/office/word/2006/wordml" xmlns:wps="http://schemas.microsoft.com/office/word/2010/wordprocessingShape" mc:Ignorable="w14 w15 w16se w16cid wp14">
   <w:tbl>
     <w:tblPr>
       <w:tblW w:w="5022" w:type="pct"/>
@@ -6918,14 +7431,26 @@
             </w:rPr>
             <w:t>v1.</w:t>
           </w:r>
-          <w:r>
-            <w:rPr>
-              <w:color w:val="5B9BD5" w:themeColor="accent1"/>
-              <w:sz w:val="18"/>
-              <w:szCs w:val="18"/>
-            </w:rPr>
-            <w:t>4</w:t>
-          </w:r>
+          <w:del w:id="127" w:author="mvhsdn@outlook.com" w:date="2020-02-14T19:51:00Z">
+            <w:r>
+              <w:rPr>
+                <w:color w:val="5B9BD5" w:themeColor="accent1"/>
+                <w:sz w:val="18"/>
+                <w:szCs w:val="18"/>
+              </w:rPr>
+              <w:delText>4</w:delText>
+            </w:r>
+          </w:del>
+          <w:ins w:id="128" w:author="mvhsdn@outlook.com" w:date="2020-02-14T19:51:00Z">
+            <w:r>
+              <w:rPr>
+                <w:color w:val="5B9BD5" w:themeColor="accent1"/>
+                <w:sz w:val="18"/>
+                <w:szCs w:val="18"/>
+              </w:rPr>
+              <w:t>5</w:t>
+            </w:r>
+          </w:ins>
           <w:r>
             <w:rPr>
               <w:color w:val="5B9BD5" w:themeColor="accent1"/>
@@ -6982,14 +7507,92 @@
             </w:rPr>
             <w:t xml:space="preserve"> </w:t>
           </w:r>
+          <w:del w:id="129" w:author="mvhsdn@outlook.com" w:date="2020-02-14T19:51:00Z">
+            <w:r>
+              <w:rPr>
+                <w:color w:val="5B9BD5" w:themeColor="accent1"/>
+                <w:sz w:val="18"/>
+                <w:szCs w:val="18"/>
+              </w:rPr>
+              <w:delText>8</w:delText>
+            </w:r>
+          </w:del>
+          <w:ins w:id="130" w:author="mvhsdn@outlook.com" w:date="2020-02-14T19:51:00Z">
+            <w:r>
+              <w:rPr>
+                <w:color w:val="5B9BD5" w:themeColor="accent1"/>
+                <w:sz w:val="18"/>
+                <w:szCs w:val="18"/>
+              </w:rPr>
+              <w:t>2</w:t>
+            </w:r>
+          </w:ins>
           <w:r>
             <w:rPr>
               <w:color w:val="5B9BD5" w:themeColor="accent1"/>
               <w:sz w:val="18"/>
               <w:szCs w:val="18"/>
             </w:rPr>
-            <w:t>8/9/2019</w:t>
+            <w:t>/</w:t>
           </w:r>
+          <w:del w:id="131" w:author="mvhsdn@outlook.com" w:date="2020-02-14T19:51:00Z">
+            <w:r>
+              <w:rPr>
+                <w:color w:val="5B9BD5" w:themeColor="accent1"/>
+                <w:sz w:val="18"/>
+                <w:szCs w:val="18"/>
+              </w:rPr>
+              <w:delText>9</w:delText>
+            </w:r>
+          </w:del>
+          <w:ins w:id="132" w:author="mvhsdn@outlook.com" w:date="2020-02-14T19:51:00Z">
+            <w:r>
+              <w:rPr>
+                <w:color w:val="5B9BD5" w:themeColor="accent1"/>
+                <w:sz w:val="18"/>
+                <w:szCs w:val="18"/>
+              </w:rPr>
+              <w:t>14</w:t>
+            </w:r>
+          </w:ins>
+          <w:r>
+            <w:rPr>
+              <w:color w:val="5B9BD5" w:themeColor="accent1"/>
+              <w:sz w:val="18"/>
+              <w:szCs w:val="18"/>
+            </w:rPr>
+            <w:t>/</w:t>
+          </w:r>
+          <w:del w:id="133" w:author="mvhsdn@outlook.com" w:date="2020-02-14T19:51:00Z">
+            <w:r>
+              <w:rPr>
+                <w:color w:val="5B9BD5" w:themeColor="accent1"/>
+                <w:sz w:val="18"/>
+                <w:szCs w:val="18"/>
+              </w:rPr>
+              <w:delText>2019</w:delText>
+            </w:r>
+          </w:del>
+          <w:ins w:id="134" w:author="mvhsdn@outlook.com" w:date="2020-02-14T19:51:00Z">
+            <w:r>
+              <w:rPr>
+                <w:color w:val="5B9BD5" w:themeColor="accent1"/>
+                <w:sz w:val="18"/>
+                <w:szCs w:val="18"/>
+              </w:rPr>
+              <w:t>20</w:t>
+            </w:r>
+            <w:r>
+              <w:rPr>
+                <w:color w:val="5B9BD5" w:themeColor="accent1"/>
+                <w:sz w:val="18"/>
+                <w:szCs w:val="18"/>
+              </w:rPr>
+              <w:t>20</w:t>
+            </w:r>
+          </w:ins>
+          <w:bookmarkStart w:id="135" w:name="_GoBack"/>
+          <w:bookmarkEnd w:id="135"/>
         </w:p>
       </w:tc>
       <w:tc>
@@ -7097,8 +7700,18 @@
 </w:ftr>
 </file>
 
+<file path=word/footer3.xml><?xml version="1.0" encoding="utf-8"?>
+<w:ftr xmlns:wpc="http://schemas.microsoft.com/office/word/2010/wordprocessingCanvas" xmlns:cx="http://schemas.microsoft.com/office/drawing/2014/chartex" xmlns:cx1="http://schemas.microsoft.com/office/drawing/2015/9/8/chartex" xmlns:cx2="http://schemas.microsoft.com/office/drawing/2015/10/21/chartex" xmlns:cx3="http://schemas.microsoft.com/office/drawing/2016/5/9/chartex" xmlns:cx4="http://schemas.microsoft.com/office/drawing/2016/5/10/chartex" xmlns:cx5="http://schemas.microsoft.com/office/drawing/2016/5/11/chartex" xmlns:cx6="http://schemas.microsoft.com/office/drawing/2016/5/12/chartex" xmlns:cx7="http://schemas.microsoft.com/office/drawing/2016/5/13/chartex" xmlns:cx8="http://schemas.microsoft.com/office/drawing/2016/5/14/chartex" xmlns:mc="http://schemas.openxmlformats.org/markup-compatibility/2006" xmlns:aink="http://schemas.microsoft.com/office/drawing/2016/ink" xmlns:am3d="http://schemas.microsoft.com/office/drawing/2017/model3d" xmlns:o="urn:schemas-microsoft-com:office:office" xmlns:r="http://schemas.openxmlformats.org/officeDocument/2006/relationships" xmlns:m="http://schemas.openxmlformats.org/officeDocument/2006/math" xmlns:v="urn:schemas-microsoft-com:vml" xmlns:wp14="http://schemas.microsoft.com/office/word/2010/wordprocessingDrawing" xmlns:wp="http://schemas.openxmlformats.org/drawingml/2006/wordprocessingDrawing" xmlns:w10="urn:schemas-microsoft-com:office:word" xmlns:w="http://schemas.openxmlformats.org/wordprocessingml/2006/main" xmlns:w14="http://schemas.microsoft.com/office/word/2010/wordml" xmlns:w15="http://schemas.microsoft.com/office/word/2012/wordml" xmlns:w16cid="http://schemas.microsoft.com/office/word/2016/wordml/cid" xmlns:w16se="http://schemas.microsoft.com/office/word/2015/wordml/symex" xmlns:wpg="http://schemas.microsoft.com/office/word/2010/wordprocessingGroup" xmlns:wpi="http://schemas.microsoft.com/office/word/2010/wordprocessingInk" xmlns:wne="http://schemas.microsoft.com/office/word/2006/wordml" xmlns:wps="http://schemas.microsoft.com/office/word/2010/wordprocessingShape" mc:Ignorable="w14 w15 w16se w16cid wp14">
+  <w:p>
+    <w:pPr>
+      <w:pStyle w:val="Footer"/>
+    </w:pPr>
+  </w:p>
+</w:ftr>
+</file>
+
 <file path=word/footnotes.xml><?xml version="1.0" encoding="utf-8"?>
-<w:footnotes xmlns:wpc="http://schemas.microsoft.com/office/word/2010/wordprocessingCanvas" xmlns:cx="http://schemas.microsoft.com/office/drawing/2014/chartex" xmlns:cx1="http://schemas.microsoft.com/office/drawing/2015/9/8/chartex" xmlns:cx2="http://schemas.microsoft.com/office/drawing/2015/10/21/chartex" xmlns:cx3="http://schemas.microsoft.com/office/drawing/2016/5/9/chartex" xmlns:cx4="http://schemas.microsoft.com/office/drawing/2016/5/10/chartex" xmlns:cx5="http://schemas.microsoft.com/office/drawing/2016/5/11/chartex" xmlns:cx6="http://schemas.microsoft.com/office/drawing/2016/5/12/chartex" xmlns:cx7="http://schemas.microsoft.com/office/drawing/2016/5/13/chartex" xmlns:cx8="http://schemas.microsoft.com/office/drawing/2016/5/14/chartex" xmlns:mc="http://schemas.openxmlformats.org/markup-compatibility/2006" xmlns:aink="http://schemas.microsoft.com/office/drawing/2016/ink" xmlns:am3d="http://schemas.microsoft.com/office/drawing/2017/model3d" xmlns:o="urn:schemas-microsoft-com:office:office" xmlns:r="http://schemas.openxmlformats.org/officeDocument/2006/relationships" xmlns:m="http://schemas.openxmlformats.org/officeDocument/2006/math" xmlns:v="urn:schemas-microsoft-com:vml" xmlns:wp14="http://schemas.microsoft.com/office/word/2010/wordprocessingDrawing" xmlns:wp="http://schemas.openxmlformats.org/drawingml/2006/wordprocessingDrawing" xmlns:w10="urn:schemas-microsoft-com:office:word" xmlns:w="http://schemas.openxmlformats.org/wordprocessingml/2006/main" xmlns:w14="http://schemas.microsoft.com/office/word/2010/wordml" xmlns:w15="http://schemas.microsoft.com/office/word/2012/wordml" xmlns:w16cex="http://schemas.microsoft.com/office/word/2018/wordml/cex" xmlns:w16cid="http://schemas.microsoft.com/office/word/2016/wordml/cid" xmlns:w16="http://schemas.microsoft.com/office/word/2018/wordml" xmlns:w16se="http://schemas.microsoft.com/office/word/2015/wordml/symex" xmlns:wpg="http://schemas.microsoft.com/office/word/2010/wordprocessingGroup" xmlns:wpi="http://schemas.microsoft.com/office/word/2010/wordprocessingInk" xmlns:wne="http://schemas.microsoft.com/office/word/2006/wordml" xmlns:wps="http://schemas.microsoft.com/office/word/2010/wordprocessingShape" mc:Ignorable="w14 w15 w16se w16cid w16 w16cex wp14">
+<w:footnotes xmlns:wpc="http://schemas.microsoft.com/office/word/2010/wordprocessingCanvas" xmlns:cx="http://schemas.microsoft.com/office/drawing/2014/chartex" xmlns:cx1="http://schemas.microsoft.com/office/drawing/2015/9/8/chartex" xmlns:cx2="http://schemas.microsoft.com/office/drawing/2015/10/21/chartex" xmlns:cx3="http://schemas.microsoft.com/office/drawing/2016/5/9/chartex" xmlns:cx4="http://schemas.microsoft.com/office/drawing/2016/5/10/chartex" xmlns:cx5="http://schemas.microsoft.com/office/drawing/2016/5/11/chartex" xmlns:cx6="http://schemas.microsoft.com/office/drawing/2016/5/12/chartex" xmlns:cx7="http://schemas.microsoft.com/office/drawing/2016/5/13/chartex" xmlns:cx8="http://schemas.microsoft.com/office/drawing/2016/5/14/chartex" xmlns:mc="http://schemas.openxmlformats.org/markup-compatibility/2006" xmlns:aink="http://schemas.microsoft.com/office/drawing/2016/ink" xmlns:am3d="http://schemas.microsoft.com/office/drawing/2017/model3d" xmlns:o="urn:schemas-microsoft-com:office:office" xmlns:r="http://schemas.openxmlformats.org/officeDocument/2006/relationships" xmlns:m="http://schemas.openxmlformats.org/officeDocument/2006/math" xmlns:v="urn:schemas-microsoft-com:vml" xmlns:wp14="http://schemas.microsoft.com/office/word/2010/wordprocessingDrawing" xmlns:wp="http://schemas.openxmlformats.org/drawingml/2006/wordprocessingDrawing" xmlns:w10="urn:schemas-microsoft-com:office:word" xmlns:w="http://schemas.openxmlformats.org/wordprocessingml/2006/main" xmlns:w14="http://schemas.microsoft.com/office/word/2010/wordml" xmlns:w15="http://schemas.microsoft.com/office/word/2012/wordml" xmlns:w16cid="http://schemas.microsoft.com/office/word/2016/wordml/cid" xmlns:w16se="http://schemas.microsoft.com/office/word/2015/wordml/symex" xmlns:wpg="http://schemas.microsoft.com/office/word/2010/wordprocessingGroup" xmlns:wpi="http://schemas.microsoft.com/office/word/2010/wordprocessingInk" xmlns:wne="http://schemas.microsoft.com/office/word/2006/wordml" xmlns:wps="http://schemas.microsoft.com/office/word/2010/wordprocessingShape" mc:Ignorable="w14 w15 w16se w16cid wp14">
   <w:footnote w:type="separator" w:id="-1">
     <w:p>
       <w:pPr>
@@ -7122,8 +7735,38 @@
 </w:footnotes>
 </file>
 
+<file path=word/header1.xml><?xml version="1.0" encoding="utf-8"?>
+<w:hdr xmlns:wpc="http://schemas.microsoft.com/office/word/2010/wordprocessingCanvas" xmlns:cx="http://schemas.microsoft.com/office/drawing/2014/chartex" xmlns:cx1="http://schemas.microsoft.com/office/drawing/2015/9/8/chartex" xmlns:cx2="http://schemas.microsoft.com/office/drawing/2015/10/21/chartex" xmlns:cx3="http://schemas.microsoft.com/office/drawing/2016/5/9/chartex" xmlns:cx4="http://schemas.microsoft.com/office/drawing/2016/5/10/chartex" xmlns:cx5="http://schemas.microsoft.com/office/drawing/2016/5/11/chartex" xmlns:cx6="http://schemas.microsoft.com/office/drawing/2016/5/12/chartex" xmlns:cx7="http://schemas.microsoft.com/office/drawing/2016/5/13/chartex" xmlns:cx8="http://schemas.microsoft.com/office/drawing/2016/5/14/chartex" xmlns:mc="http://schemas.openxmlformats.org/markup-compatibility/2006" xmlns:aink="http://schemas.microsoft.com/office/drawing/2016/ink" xmlns:am3d="http://schemas.microsoft.com/office/drawing/2017/model3d" xmlns:o="urn:schemas-microsoft-com:office:office" xmlns:r="http://schemas.openxmlformats.org/officeDocument/2006/relationships" xmlns:m="http://schemas.openxmlformats.org/officeDocument/2006/math" xmlns:v="urn:schemas-microsoft-com:vml" xmlns:wp14="http://schemas.microsoft.com/office/word/2010/wordprocessingDrawing" xmlns:wp="http://schemas.openxmlformats.org/drawingml/2006/wordprocessingDrawing" xmlns:w10="urn:schemas-microsoft-com:office:word" xmlns:w="http://schemas.openxmlformats.org/wordprocessingml/2006/main" xmlns:w14="http://schemas.microsoft.com/office/word/2010/wordml" xmlns:w15="http://schemas.microsoft.com/office/word/2012/wordml" xmlns:w16cid="http://schemas.microsoft.com/office/word/2016/wordml/cid" xmlns:w16se="http://schemas.microsoft.com/office/word/2015/wordml/symex" xmlns:wpg="http://schemas.microsoft.com/office/word/2010/wordprocessingGroup" xmlns:wpi="http://schemas.microsoft.com/office/word/2010/wordprocessingInk" xmlns:wne="http://schemas.microsoft.com/office/word/2006/wordml" xmlns:wps="http://schemas.microsoft.com/office/word/2010/wordprocessingShape" mc:Ignorable="w14 w15 w16se w16cid wp14">
+  <w:p>
+    <w:pPr>
+      <w:pStyle w:val="Header"/>
+    </w:pPr>
+  </w:p>
+</w:hdr>
+</file>
+
+<file path=word/header2.xml><?xml version="1.0" encoding="utf-8"?>
+<w:hdr xmlns:wpc="http://schemas.microsoft.com/office/word/2010/wordprocessingCanvas" xmlns:cx="http://schemas.microsoft.com/office/drawing/2014/chartex" xmlns:cx1="http://schemas.microsoft.com/office/drawing/2015/9/8/chartex" xmlns:cx2="http://schemas.microsoft.com/office/drawing/2015/10/21/chartex" xmlns:cx3="http://schemas.microsoft.com/office/drawing/2016/5/9/chartex" xmlns:cx4="http://schemas.microsoft.com/office/drawing/2016/5/10/chartex" xmlns:cx5="http://schemas.microsoft.com/office/drawing/2016/5/11/chartex" xmlns:cx6="http://schemas.microsoft.com/office/drawing/2016/5/12/chartex" xmlns:cx7="http://schemas.microsoft.com/office/drawing/2016/5/13/chartex" xmlns:cx8="http://schemas.microsoft.com/office/drawing/2016/5/14/chartex" xmlns:mc="http://schemas.openxmlformats.org/markup-compatibility/2006" xmlns:aink="http://schemas.microsoft.com/office/drawing/2016/ink" xmlns:am3d="http://schemas.microsoft.com/office/drawing/2017/model3d" xmlns:o="urn:schemas-microsoft-com:office:office" xmlns:r="http://schemas.openxmlformats.org/officeDocument/2006/relationships" xmlns:m="http://schemas.openxmlformats.org/officeDocument/2006/math" xmlns:v="urn:schemas-microsoft-com:vml" xmlns:wp14="http://schemas.microsoft.com/office/word/2010/wordprocessingDrawing" xmlns:wp="http://schemas.openxmlformats.org/drawingml/2006/wordprocessingDrawing" xmlns:w10="urn:schemas-microsoft-com:office:word" xmlns:w="http://schemas.openxmlformats.org/wordprocessingml/2006/main" xmlns:w14="http://schemas.microsoft.com/office/word/2010/wordml" xmlns:w15="http://schemas.microsoft.com/office/word/2012/wordml" xmlns:w16cid="http://schemas.microsoft.com/office/word/2016/wordml/cid" xmlns:w16se="http://schemas.microsoft.com/office/word/2015/wordml/symex" xmlns:wpg="http://schemas.microsoft.com/office/word/2010/wordprocessingGroup" xmlns:wpi="http://schemas.microsoft.com/office/word/2010/wordprocessingInk" xmlns:wne="http://schemas.microsoft.com/office/word/2006/wordml" xmlns:wps="http://schemas.microsoft.com/office/word/2010/wordprocessingShape" mc:Ignorable="w14 w15 w16se w16cid wp14">
+  <w:p>
+    <w:pPr>
+      <w:pStyle w:val="Header"/>
+    </w:pPr>
+  </w:p>
+</w:hdr>
+</file>
+
+<file path=word/header3.xml><?xml version="1.0" encoding="utf-8"?>
+<w:hdr xmlns:wpc="http://schemas.microsoft.com/office/word/2010/wordprocessingCanvas" xmlns:cx="http://schemas.microsoft.com/office/drawing/2014/chartex" xmlns:cx1="http://schemas.microsoft.com/office/drawing/2015/9/8/chartex" xmlns:cx2="http://schemas.microsoft.com/office/drawing/2015/10/21/chartex" xmlns:cx3="http://schemas.microsoft.com/office/drawing/2016/5/9/chartex" xmlns:cx4="http://schemas.microsoft.com/office/drawing/2016/5/10/chartex" xmlns:cx5="http://schemas.microsoft.com/office/drawing/2016/5/11/chartex" xmlns:cx6="http://schemas.microsoft.com/office/drawing/2016/5/12/chartex" xmlns:cx7="http://schemas.microsoft.com/office/drawing/2016/5/13/chartex" xmlns:cx8="http://schemas.microsoft.com/office/drawing/2016/5/14/chartex" xmlns:mc="http://schemas.openxmlformats.org/markup-compatibility/2006" xmlns:aink="http://schemas.microsoft.com/office/drawing/2016/ink" xmlns:am3d="http://schemas.microsoft.com/office/drawing/2017/model3d" xmlns:o="urn:schemas-microsoft-com:office:office" xmlns:r="http://schemas.openxmlformats.org/officeDocument/2006/relationships" xmlns:m="http://schemas.openxmlformats.org/officeDocument/2006/math" xmlns:v="urn:schemas-microsoft-com:vml" xmlns:wp14="http://schemas.microsoft.com/office/word/2010/wordprocessingDrawing" xmlns:wp="http://schemas.openxmlformats.org/drawingml/2006/wordprocessingDrawing" xmlns:w10="urn:schemas-microsoft-com:office:word" xmlns:w="http://schemas.openxmlformats.org/wordprocessingml/2006/main" xmlns:w14="http://schemas.microsoft.com/office/word/2010/wordml" xmlns:w15="http://schemas.microsoft.com/office/word/2012/wordml" xmlns:w16cid="http://schemas.microsoft.com/office/word/2016/wordml/cid" xmlns:w16se="http://schemas.microsoft.com/office/word/2015/wordml/symex" xmlns:wpg="http://schemas.microsoft.com/office/word/2010/wordprocessingGroup" xmlns:wpi="http://schemas.microsoft.com/office/word/2010/wordprocessingInk" xmlns:wne="http://schemas.microsoft.com/office/word/2006/wordml" xmlns:wps="http://schemas.microsoft.com/office/word/2010/wordprocessingShape" mc:Ignorable="w14 w15 w16se w16cid wp14">
+  <w:p>
+    <w:pPr>
+      <w:pStyle w:val="Header"/>
+    </w:pPr>
+  </w:p>
+</w:hdr>
+</file>
+
 <file path=word/numbering.xml><?xml version="1.0" encoding="utf-8"?>
-<w:numbering xmlns:wpc="http://schemas.microsoft.com/office/word/2010/wordprocessingCanvas" xmlns:cx="http://schemas.microsoft.com/office/drawing/2014/chartex" xmlns:cx1="http://schemas.microsoft.com/office/drawing/2015/9/8/chartex" xmlns:cx2="http://schemas.microsoft.com/office/drawing/2015/10/21/chartex" xmlns:cx3="http://schemas.microsoft.com/office/drawing/2016/5/9/chartex" xmlns:cx4="http://schemas.microsoft.com/office/drawing/2016/5/10/chartex" xmlns:cx5="http://schemas.microsoft.com/office/drawing/2016/5/11/chartex" xmlns:cx6="http://schemas.microsoft.com/office/drawing/2016/5/12/chartex" xmlns:cx7="http://schemas.microsoft.com/office/drawing/2016/5/13/chartex" xmlns:cx8="http://schemas.microsoft.com/office/drawing/2016/5/14/chartex" xmlns:mc="http://schemas.openxmlformats.org/markup-compatibility/2006" xmlns:aink="http://schemas.microsoft.com/office/drawing/2016/ink" xmlns:am3d="http://schemas.microsoft.com/office/drawing/2017/model3d" xmlns:o="urn:schemas-microsoft-com:office:office" xmlns:r="http://schemas.openxmlformats.org/officeDocument/2006/relationships" xmlns:m="http://schemas.openxmlformats.org/officeDocument/2006/math" xmlns:v="urn:schemas-microsoft-com:vml" xmlns:wp14="http://schemas.microsoft.com/office/word/2010/wordprocessingDrawing" xmlns:wp="http://schemas.openxmlformats.org/drawingml/2006/wordprocessingDrawing" xmlns:w10="urn:schemas-microsoft-com:office:word" xmlns:w="http://schemas.openxmlformats.org/wordprocessingml/2006/main" xmlns:w14="http://schemas.microsoft.com/office/word/2010/wordml" xmlns:w15="http://schemas.microsoft.com/office/word/2012/wordml" xmlns:w16cex="http://schemas.microsoft.com/office/word/2018/wordml/cex" xmlns:w16cid="http://schemas.microsoft.com/office/word/2016/wordml/cid" xmlns:w16="http://schemas.microsoft.com/office/word/2018/wordml" xmlns:w16se="http://schemas.microsoft.com/office/word/2015/wordml/symex" xmlns:wpg="http://schemas.microsoft.com/office/word/2010/wordprocessingGroup" xmlns:wpi="http://schemas.microsoft.com/office/word/2010/wordprocessingInk" xmlns:wne="http://schemas.microsoft.com/office/word/2006/wordml" xmlns:wps="http://schemas.microsoft.com/office/word/2010/wordprocessingShape" mc:Ignorable="w14 w15 w16se w16cid w16 w16cex wp14">
+<w:numbering xmlns:wpc="http://schemas.microsoft.com/office/word/2010/wordprocessingCanvas" xmlns:cx="http://schemas.microsoft.com/office/drawing/2014/chartex" xmlns:cx1="http://schemas.microsoft.com/office/drawing/2015/9/8/chartex" xmlns:cx2="http://schemas.microsoft.com/office/drawing/2015/10/21/chartex" xmlns:cx3="http://schemas.microsoft.com/office/drawing/2016/5/9/chartex" xmlns:cx4="http://schemas.microsoft.com/office/drawing/2016/5/10/chartex" xmlns:cx5="http://schemas.microsoft.com/office/drawing/2016/5/11/chartex" xmlns:cx6="http://schemas.microsoft.com/office/drawing/2016/5/12/chartex" xmlns:cx7="http://schemas.microsoft.com/office/drawing/2016/5/13/chartex" xmlns:cx8="http://schemas.microsoft.com/office/drawing/2016/5/14/chartex" xmlns:mc="http://schemas.openxmlformats.org/markup-compatibility/2006" xmlns:aink="http://schemas.microsoft.com/office/drawing/2016/ink" xmlns:am3d="http://schemas.microsoft.com/office/drawing/2017/model3d" xmlns:o="urn:schemas-microsoft-com:office:office" xmlns:r="http://schemas.openxmlformats.org/officeDocument/2006/relationships" xmlns:m="http://schemas.openxmlformats.org/officeDocument/2006/math" xmlns:v="urn:schemas-microsoft-com:vml" xmlns:wp14="http://schemas.microsoft.com/office/word/2010/wordprocessingDrawing" xmlns:wp="http://schemas.openxmlformats.org/drawingml/2006/wordprocessingDrawing" xmlns:w10="urn:schemas-microsoft-com:office:word" xmlns:w="http://schemas.openxmlformats.org/wordprocessingml/2006/main" xmlns:w14="http://schemas.microsoft.com/office/word/2010/wordml" xmlns:w15="http://schemas.microsoft.com/office/word/2012/wordml" xmlns:w16cid="http://schemas.microsoft.com/office/word/2016/wordml/cid" xmlns:w16se="http://schemas.microsoft.com/office/word/2015/wordml/symex" xmlns:wpg="http://schemas.microsoft.com/office/word/2010/wordprocessingGroup" xmlns:wpi="http://schemas.microsoft.com/office/word/2010/wordprocessingInk" xmlns:wne="http://schemas.microsoft.com/office/word/2006/wordml" xmlns:wps="http://schemas.microsoft.com/office/word/2010/wordprocessingShape" mc:Ignorable="w14 w15 w16se w16cid wp14">
   <w:abstractNum w:abstractNumId="0" w15:restartNumberingAfterBreak="0">
     <w:nsid w:val="01B662C2"/>
     <w:multiLevelType w:val="hybridMultilevel"/>
@@ -9402,7 +10045,7 @@
 </file>
 
 <file path=word/people.xml><?xml version="1.0" encoding="utf-8"?>
-<w15:people xmlns:wpc="http://schemas.microsoft.com/office/word/2010/wordprocessingCanvas" xmlns:cx="http://schemas.microsoft.com/office/drawing/2014/chartex" xmlns:cx1="http://schemas.microsoft.com/office/drawing/2015/9/8/chartex" xmlns:cx2="http://schemas.microsoft.com/office/drawing/2015/10/21/chartex" xmlns:cx3="http://schemas.microsoft.com/office/drawing/2016/5/9/chartex" xmlns:cx4="http://schemas.microsoft.com/office/drawing/2016/5/10/chartex" xmlns:cx5="http://schemas.microsoft.com/office/drawing/2016/5/11/chartex" xmlns:cx6="http://schemas.microsoft.com/office/drawing/2016/5/12/chartex" xmlns:cx7="http://schemas.microsoft.com/office/drawing/2016/5/13/chartex" xmlns:cx8="http://schemas.microsoft.com/office/drawing/2016/5/14/chartex" xmlns:mc="http://schemas.openxmlformats.org/markup-compatibility/2006" xmlns:aink="http://schemas.microsoft.com/office/drawing/2016/ink" xmlns:am3d="http://schemas.microsoft.com/office/drawing/2017/model3d" xmlns:o="urn:schemas-microsoft-com:office:office" xmlns:r="http://schemas.openxmlformats.org/officeDocument/2006/relationships" xmlns:m="http://schemas.openxmlformats.org/officeDocument/2006/math" xmlns:v="urn:schemas-microsoft-com:vml" xmlns:wp14="http://schemas.microsoft.com/office/word/2010/wordprocessingDrawing" xmlns:wp="http://schemas.openxmlformats.org/drawingml/2006/wordprocessingDrawing" xmlns:w10="urn:schemas-microsoft-com:office:word" xmlns:w="http://schemas.openxmlformats.org/wordprocessingml/2006/main" xmlns:w14="http://schemas.microsoft.com/office/word/2010/wordml" xmlns:w15="http://schemas.microsoft.com/office/word/2012/wordml" xmlns:w16cex="http://schemas.microsoft.com/office/word/2018/wordml/cex" xmlns:w16cid="http://schemas.microsoft.com/office/word/2016/wordml/cid" xmlns:w16="http://schemas.microsoft.com/office/word/2018/wordml" xmlns:w16se="http://schemas.microsoft.com/office/word/2015/wordml/symex" xmlns:wpg="http://schemas.microsoft.com/office/word/2010/wordprocessingGroup" xmlns:wpi="http://schemas.microsoft.com/office/word/2010/wordprocessingInk" xmlns:wne="http://schemas.microsoft.com/office/word/2006/wordml" xmlns:wps="http://schemas.microsoft.com/office/word/2010/wordprocessingShape" mc:Ignorable="w14 w15 w16se w16cid w16 w16cex wp14">
+<w15:people xmlns:wpc="http://schemas.microsoft.com/office/word/2010/wordprocessingCanvas" xmlns:cx="http://schemas.microsoft.com/office/drawing/2014/chartex" xmlns:cx1="http://schemas.microsoft.com/office/drawing/2015/9/8/chartex" xmlns:cx2="http://schemas.microsoft.com/office/drawing/2015/10/21/chartex" xmlns:cx3="http://schemas.microsoft.com/office/drawing/2016/5/9/chartex" xmlns:cx4="http://schemas.microsoft.com/office/drawing/2016/5/10/chartex" xmlns:cx5="http://schemas.microsoft.com/office/drawing/2016/5/11/chartex" xmlns:cx6="http://schemas.microsoft.com/office/drawing/2016/5/12/chartex" xmlns:cx7="http://schemas.microsoft.com/office/drawing/2016/5/13/chartex" xmlns:cx8="http://schemas.microsoft.com/office/drawing/2016/5/14/chartex" xmlns:mc="http://schemas.openxmlformats.org/markup-compatibility/2006" xmlns:aink="http://schemas.microsoft.com/office/drawing/2016/ink" xmlns:am3d="http://schemas.microsoft.com/office/drawing/2017/model3d" xmlns:o="urn:schemas-microsoft-com:office:office" xmlns:r="http://schemas.openxmlformats.org/officeDocument/2006/relationships" xmlns:m="http://schemas.openxmlformats.org/officeDocument/2006/math" xmlns:v="urn:schemas-microsoft-com:vml" xmlns:wp14="http://schemas.microsoft.com/office/word/2010/wordprocessingDrawing" xmlns:wp="http://schemas.openxmlformats.org/drawingml/2006/wordprocessingDrawing" xmlns:w10="urn:schemas-microsoft-com:office:word" xmlns:w="http://schemas.openxmlformats.org/wordprocessingml/2006/main" xmlns:w14="http://schemas.microsoft.com/office/word/2010/wordml" xmlns:w15="http://schemas.microsoft.com/office/word/2012/wordml" xmlns:w16cid="http://schemas.microsoft.com/office/word/2016/wordml/cid" xmlns:w16se="http://schemas.microsoft.com/office/word/2015/wordml/symex" xmlns:wpg="http://schemas.microsoft.com/office/word/2010/wordprocessingGroup" xmlns:wpi="http://schemas.microsoft.com/office/word/2010/wordprocessingInk" xmlns:wne="http://schemas.microsoft.com/office/word/2006/wordml" xmlns:wps="http://schemas.microsoft.com/office/word/2010/wordprocessingShape" mc:Ignorable="w14 w15 w16se w16cid wp14">
   <w15:person w15:author="Taylor Cavaletto">
     <w15:presenceInfo w15:providerId="AD" w15:userId="S::taylor.cavaletto@bemaservices.com::13f6ef27-60ca-4763-b893-d02cc6650140"/>
   </w15:person>
@@ -9413,7 +10056,7 @@
 </file>
 
 <file path=word/styles.xml><?xml version="1.0" encoding="utf-8"?>
-<w:styles xmlns:mc="http://schemas.openxmlformats.org/markup-compatibility/2006" xmlns:r="http://schemas.openxmlformats.org/officeDocument/2006/relationships" xmlns:w="http://schemas.openxmlformats.org/wordprocessingml/2006/main" xmlns:w14="http://schemas.microsoft.com/office/word/2010/wordml" xmlns:w15="http://schemas.microsoft.com/office/word/2012/wordml" xmlns:w16cex="http://schemas.microsoft.com/office/word/2018/wordml/cex" xmlns:w16cid="http://schemas.microsoft.com/office/word/2016/wordml/cid" xmlns:w16="http://schemas.microsoft.com/office/word/2018/wordml" xmlns:w16se="http://schemas.microsoft.com/office/word/2015/wordml/symex" mc:Ignorable="w14 w15 w16se w16cid w16 w16cex">
+<w:styles xmlns:mc="http://schemas.openxmlformats.org/markup-compatibility/2006" xmlns:r="http://schemas.openxmlformats.org/officeDocument/2006/relationships" xmlns:w="http://schemas.openxmlformats.org/wordprocessingml/2006/main" xmlns:w14="http://schemas.microsoft.com/office/word/2010/wordml" xmlns:w15="http://schemas.microsoft.com/office/word/2012/wordml" xmlns:w16cid="http://schemas.microsoft.com/office/word/2016/wordml/cid" xmlns:w16se="http://schemas.microsoft.com/office/word/2015/wordml/symex" mc:Ignorable="w14 w15 w16se w16cid">
   <w:docDefaults>
     <w:rPrDefault>
       <w:rPr>
@@ -10274,7 +10917,7 @@
 </file>
 
 <file path=word/glossary/document.xml><?xml version="1.0" encoding="utf-8"?>
-<w:glossaryDocument xmlns:wpc="http://schemas.microsoft.com/office/word/2010/wordprocessingCanvas" xmlns:cx="http://schemas.microsoft.com/office/drawing/2014/chartex" xmlns:cx1="http://schemas.microsoft.com/office/drawing/2015/9/8/chartex" xmlns:cx2="http://schemas.microsoft.com/office/drawing/2015/10/21/chartex" xmlns:cx3="http://schemas.microsoft.com/office/drawing/2016/5/9/chartex" xmlns:cx4="http://schemas.microsoft.com/office/drawing/2016/5/10/chartex" xmlns:cx5="http://schemas.microsoft.com/office/drawing/2016/5/11/chartex" xmlns:cx6="http://schemas.microsoft.com/office/drawing/2016/5/12/chartex" xmlns:cx7="http://schemas.microsoft.com/office/drawing/2016/5/13/chartex" xmlns:cx8="http://schemas.microsoft.com/office/drawing/2016/5/14/chartex" xmlns:mc="http://schemas.openxmlformats.org/markup-compatibility/2006" xmlns:aink="http://schemas.microsoft.com/office/drawing/2016/ink" xmlns:am3d="http://schemas.microsoft.com/office/drawing/2017/model3d" xmlns:o="urn:schemas-microsoft-com:office:office" xmlns:r="http://schemas.openxmlformats.org/officeDocument/2006/relationships" xmlns:m="http://schemas.openxmlformats.org/officeDocument/2006/math" xmlns:v="urn:schemas-microsoft-com:vml" xmlns:wp14="http://schemas.microsoft.com/office/word/2010/wordprocessingDrawing" xmlns:wp="http://schemas.openxmlformats.org/drawingml/2006/wordprocessingDrawing" xmlns:w10="urn:schemas-microsoft-com:office:word" xmlns:w="http://schemas.openxmlformats.org/wordprocessingml/2006/main" xmlns:w14="http://schemas.microsoft.com/office/word/2010/wordml" xmlns:w15="http://schemas.microsoft.com/office/word/2012/wordml" xmlns:w16cex="http://schemas.microsoft.com/office/word/2018/wordml/cex" xmlns:w16cid="http://schemas.microsoft.com/office/word/2016/wordml/cid" xmlns:w16="http://schemas.microsoft.com/office/word/2018/wordml" xmlns:w16se="http://schemas.microsoft.com/office/word/2015/wordml/symex" xmlns:wpg="http://schemas.microsoft.com/office/word/2010/wordprocessingGroup" xmlns:wpi="http://schemas.microsoft.com/office/word/2010/wordprocessingInk" xmlns:wne="http://schemas.microsoft.com/office/word/2006/wordml" xmlns:wps="http://schemas.microsoft.com/office/word/2010/wordprocessingShape" mc:Ignorable="w14 w15 w16se w16cid w16 w16cex wp14">
+<w:glossaryDocument xmlns:wpc="http://schemas.microsoft.com/office/word/2010/wordprocessingCanvas" xmlns:cx="http://schemas.microsoft.com/office/drawing/2014/chartex" xmlns:cx1="http://schemas.microsoft.com/office/drawing/2015/9/8/chartex" xmlns:cx2="http://schemas.microsoft.com/office/drawing/2015/10/21/chartex" xmlns:cx3="http://schemas.microsoft.com/office/drawing/2016/5/9/chartex" xmlns:cx4="http://schemas.microsoft.com/office/drawing/2016/5/10/chartex" xmlns:cx5="http://schemas.microsoft.com/office/drawing/2016/5/11/chartex" xmlns:cx6="http://schemas.microsoft.com/office/drawing/2016/5/12/chartex" xmlns:cx7="http://schemas.microsoft.com/office/drawing/2016/5/13/chartex" xmlns:cx8="http://schemas.microsoft.com/office/drawing/2016/5/14/chartex" xmlns:mc="http://schemas.openxmlformats.org/markup-compatibility/2006" xmlns:aink="http://schemas.microsoft.com/office/drawing/2016/ink" xmlns:am3d="http://schemas.microsoft.com/office/drawing/2017/model3d" xmlns:o="urn:schemas-microsoft-com:office:office" xmlns:r="http://schemas.openxmlformats.org/officeDocument/2006/relationships" xmlns:m="http://schemas.openxmlformats.org/officeDocument/2006/math" xmlns:v="urn:schemas-microsoft-com:vml" xmlns:wp14="http://schemas.microsoft.com/office/word/2010/wordprocessingDrawing" xmlns:wp="http://schemas.openxmlformats.org/drawingml/2006/wordprocessingDrawing" xmlns:w10="urn:schemas-microsoft-com:office:word" xmlns:w="http://schemas.openxmlformats.org/wordprocessingml/2006/main" xmlns:w14="http://schemas.microsoft.com/office/word/2010/wordml" xmlns:w15="http://schemas.microsoft.com/office/word/2012/wordml" xmlns:w16cid="http://schemas.microsoft.com/office/word/2016/wordml/cid" xmlns:w16se="http://schemas.microsoft.com/office/word/2015/wordml/symex" xmlns:wpg="http://schemas.microsoft.com/office/word/2010/wordprocessingGroup" xmlns:wpi="http://schemas.microsoft.com/office/word/2010/wordprocessingInk" xmlns:wne="http://schemas.microsoft.com/office/word/2006/wordml" xmlns:wps="http://schemas.microsoft.com/office/word/2010/wordprocessingShape" mc:Ignorable="w14 w15 w16se w16cid wp14">
   <w:docParts>
     <w:docPart>
       <w:docPartPr>
@@ -10313,7 +10956,7 @@
 </file>
 
 <file path=word/glossary/fontTable.xml><?xml version="1.0" encoding="utf-8"?>
-<w:fonts xmlns:mc="http://schemas.openxmlformats.org/markup-compatibility/2006" xmlns:r="http://schemas.openxmlformats.org/officeDocument/2006/relationships" xmlns:w="http://schemas.openxmlformats.org/wordprocessingml/2006/main" xmlns:w14="http://schemas.microsoft.com/office/word/2010/wordml" xmlns:w15="http://schemas.microsoft.com/office/word/2012/wordml" xmlns:w16cex="http://schemas.microsoft.com/office/word/2018/wordml/cex" xmlns:w16cid="http://schemas.microsoft.com/office/word/2016/wordml/cid" xmlns:w16="http://schemas.microsoft.com/office/word/2018/wordml" xmlns:w16se="http://schemas.microsoft.com/office/word/2015/wordml/symex" mc:Ignorable="w14 w15 w16se w16cid w16 w16cex">
+<w:fonts xmlns:mc="http://schemas.openxmlformats.org/markup-compatibility/2006" xmlns:r="http://schemas.openxmlformats.org/officeDocument/2006/relationships" xmlns:w="http://schemas.openxmlformats.org/wordprocessingml/2006/main" xmlns:w14="http://schemas.microsoft.com/office/word/2010/wordml" xmlns:w15="http://schemas.microsoft.com/office/word/2012/wordml" xmlns:w16cid="http://schemas.microsoft.com/office/word/2016/wordml/cid" xmlns:w16se="http://schemas.microsoft.com/office/word/2015/wordml/symex" mc:Ignorable="w14 w15 w16se w16cid">
   <w:font w:name="Symbol">
     <w:panose1 w:val="05050102010706020507"/>
     <w:charset w:val="02"/>
@@ -10367,7 +11010,7 @@
 </file>
 
 <file path=word/glossary/settings.xml><?xml version="1.0" encoding="utf-8"?>
-<w:settings xmlns:mc="http://schemas.openxmlformats.org/markup-compatibility/2006" xmlns:o="urn:schemas-microsoft-com:office:office" xmlns:r="http://schemas.openxmlformats.org/officeDocument/2006/relationships" xmlns:m="http://schemas.openxmlformats.org/officeDocument/2006/math" xmlns:v="urn:schemas-microsoft-com:vml" xmlns:w10="urn:schemas-microsoft-com:office:word" xmlns:w="http://schemas.openxmlformats.org/wordprocessingml/2006/main" xmlns:w14="http://schemas.microsoft.com/office/word/2010/wordml" xmlns:w15="http://schemas.microsoft.com/office/word/2012/wordml" xmlns:w16cex="http://schemas.microsoft.com/office/word/2018/wordml/cex" xmlns:w16cid="http://schemas.microsoft.com/office/word/2016/wordml/cid" xmlns:w16="http://schemas.microsoft.com/office/word/2018/wordml" xmlns:w16se="http://schemas.microsoft.com/office/word/2015/wordml/symex" xmlns:sl="http://schemas.openxmlformats.org/schemaLibrary/2006/main" mc:Ignorable="w14 w15 w16se w16cid w16 w16cex">
+<w:settings xmlns:mc="http://schemas.openxmlformats.org/markup-compatibility/2006" xmlns:o="urn:schemas-microsoft-com:office:office" xmlns:r="http://schemas.openxmlformats.org/officeDocument/2006/relationships" xmlns:m="http://schemas.openxmlformats.org/officeDocument/2006/math" xmlns:v="urn:schemas-microsoft-com:vml" xmlns:w10="urn:schemas-microsoft-com:office:word" xmlns:w="http://schemas.openxmlformats.org/wordprocessingml/2006/main" xmlns:w14="http://schemas.microsoft.com/office/word/2010/wordml" xmlns:w15="http://schemas.microsoft.com/office/word/2012/wordml" xmlns:w16cid="http://schemas.microsoft.com/office/word/2016/wordml/cid" xmlns:w16se="http://schemas.microsoft.com/office/word/2015/wordml/symex" xmlns:sl="http://schemas.openxmlformats.org/schemaLibrary/2006/main" mc:Ignorable="w14 w15 w16se w16cid">
   <w:view w:val="normal"/>
   <w:revisionView w:inkAnnotations="0"/>
   <w:defaultTabStop w:val="720"/>
@@ -10386,6 +11029,7 @@
     <w:rsid w:val="002C3D4B"/>
     <w:rsid w:val="003E1421"/>
     <w:rsid w:val="00407A98"/>
+    <w:rsid w:val="004970F2"/>
     <w:rsid w:val="008A08C2"/>
     <w:rsid w:val="008A716D"/>
     <w:rsid w:val="008B1A33"/>
@@ -10420,7 +11064,7 @@
 </file>
 
 <file path=word/glossary/styles.xml><?xml version="1.0" encoding="utf-8"?>
-<w:styles xmlns:mc="http://schemas.openxmlformats.org/markup-compatibility/2006" xmlns:r="http://schemas.openxmlformats.org/officeDocument/2006/relationships" xmlns:w="http://schemas.openxmlformats.org/wordprocessingml/2006/main" xmlns:w14="http://schemas.microsoft.com/office/word/2010/wordml" xmlns:w15="http://schemas.microsoft.com/office/word/2012/wordml" xmlns:w16cex="http://schemas.microsoft.com/office/word/2018/wordml/cex" xmlns:w16cid="http://schemas.microsoft.com/office/word/2016/wordml/cid" xmlns:w16="http://schemas.microsoft.com/office/word/2018/wordml" xmlns:w16se="http://schemas.microsoft.com/office/word/2015/wordml/symex" mc:Ignorable="w14 w15 w16se w16cid w16 w16cex">
+<w:styles xmlns:mc="http://schemas.openxmlformats.org/markup-compatibility/2006" xmlns:r="http://schemas.openxmlformats.org/officeDocument/2006/relationships" xmlns:w="http://schemas.openxmlformats.org/wordprocessingml/2006/main" xmlns:w14="http://schemas.microsoft.com/office/word/2010/wordml" xmlns:w15="http://schemas.microsoft.com/office/word/2012/wordml" xmlns:w16cid="http://schemas.microsoft.com/office/word/2016/wordml/cid" xmlns:w16se="http://schemas.microsoft.com/office/word/2015/wordml/symex" mc:Ignorable="w14 w15 w16se w16cid">
   <w:docDefaults>
     <w:rPrDefault>
       <w:rPr>
@@ -10885,7 +11529,7 @@
 </file>
 
 <file path=word/glossary/webSettings.xml><?xml version="1.0" encoding="utf-8"?>
-<w:webSettings xmlns:mc="http://schemas.openxmlformats.org/markup-compatibility/2006" xmlns:r="http://schemas.openxmlformats.org/officeDocument/2006/relationships" xmlns:w="http://schemas.openxmlformats.org/wordprocessingml/2006/main" xmlns:w14="http://schemas.microsoft.com/office/word/2010/wordml" xmlns:w15="http://schemas.microsoft.com/office/word/2012/wordml" xmlns:w16cex="http://schemas.microsoft.com/office/word/2018/wordml/cex" xmlns:w16cid="http://schemas.microsoft.com/office/word/2016/wordml/cid" xmlns:w16="http://schemas.microsoft.com/office/word/2018/wordml" xmlns:w16se="http://schemas.microsoft.com/office/word/2015/wordml/symex" mc:Ignorable="w14 w15 w16se w16cid w16 w16cex">
+<w:webSettings xmlns:mc="http://schemas.openxmlformats.org/markup-compatibility/2006" xmlns:r="http://schemas.openxmlformats.org/officeDocument/2006/relationships" xmlns:w="http://schemas.openxmlformats.org/wordprocessingml/2006/main" xmlns:w14="http://schemas.microsoft.com/office/word/2010/wordml" xmlns:w15="http://schemas.microsoft.com/office/word/2012/wordml" xmlns:w16cid="http://schemas.microsoft.com/office/word/2016/wordml/cid" xmlns:w16se="http://schemas.microsoft.com/office/word/2015/wordml/symex" mc:Ignorable="w14 w15 w16se w16cid">
   <w:optimizeForBrowser/>
   <w:allowPNG/>
 </w:webSettings>
@@ -11157,7 +11801,7 @@
 </file>
 
 <file path=customXml/itemProps1.xml><?xml version="1.0" encoding="utf-8"?>
-<ds:datastoreItem xmlns:ds="http://schemas.openxmlformats.org/officeDocument/2006/customXml" ds:itemID="{C6787A3F-BBED-4122-B543-F59DE956A451}">
+<ds:datastoreItem xmlns:ds="http://schemas.openxmlformats.org/officeDocument/2006/customXml" ds:itemID="{CEA41A1F-CD44-49FF-92B4-CC438B2D7A41}">
   <ds:schemaRefs>
     <ds:schemaRef ds:uri="http://schemas.openxmlformats.org/officeDocument/2006/bibliography"/>
   </ds:schemaRefs>

</xml_diff>